<commit_message>
website updated and edits to docs
</commit_message>
<xml_diff>
--- a/Functional Document.docx
+++ b/Functional Document.docx
@@ -165,7 +165,23 @@
           <w:sz w:val="28"/>
           <w:szCs w:val="28"/>
         </w:rPr>
-        <w:t>Powerlifting app using Movesense wearable technology</w:t>
+        <w:t xml:space="preserve">Powerlifting app using </w:t>
+      </w:r>
+      <w:proofErr w:type="spellStart"/>
+      <w:r>
+        <w:rPr>
+          <w:sz w:val="28"/>
+          <w:szCs w:val="28"/>
+        </w:rPr>
+        <w:t>Movesense</w:t>
+      </w:r>
+      <w:proofErr w:type="spellEnd"/>
+      <w:r>
+        <w:rPr>
+          <w:sz w:val="28"/>
+          <w:szCs w:val="28"/>
+        </w:rPr>
+        <w:t xml:space="preserve"> wearable technology</w:t>
       </w:r>
     </w:p>
     <w:p>
@@ -400,703 +416,6 @@
           <w:sz w:val="20"/>
           <w:szCs w:val="20"/>
         </w:rPr>
-        <w:br w:type="page"/>
-      </w:r>
-    </w:p>
-    <w:p>
-      <w:pPr>
-        <w:jc w:val="center"/>
-        <w:rPr>
-          <w:sz w:val="14"/>
-          <w:szCs w:val="14"/>
-        </w:rPr>
-      </w:pPr>
-    </w:p>
-    <w:p>
-      <w:pPr>
-        <w:jc w:val="center"/>
-        <w:rPr>
-          <w:sz w:val="14"/>
-          <w:szCs w:val="14"/>
-        </w:rPr>
-      </w:pPr>
-    </w:p>
-    <w:p>
-      <w:pPr>
-        <w:pStyle w:val="Heading1"/>
-        <w:numPr>
-          <w:ilvl w:val="0"/>
-          <w:numId w:val="8"/>
-        </w:numPr>
-      </w:pPr>
-      <w:bookmarkStart w:id="1" w:name="_Toc24743769"/>
-      <w:r>
-        <w:t>Introduction</w:t>
-      </w:r>
-      <w:bookmarkEnd w:id="1"/>
-      <w:r>
-        <w:t xml:space="preserve"> </w:t>
-      </w:r>
-    </w:p>
-    <w:p>
-      <w:pPr>
-        <w:rPr>
-          <w:sz w:val="23"/>
-          <w:szCs w:val="23"/>
-        </w:rPr>
-      </w:pPr>
-      <w:r>
-        <w:rPr>
-          <w:sz w:val="23"/>
-          <w:szCs w:val="23"/>
-        </w:rPr>
-        <w:t>The aim of this project is to create an application to help athletes or users that wish to improve their strength training by analysing their main lifts and displaying valuable information like</w:t>
-      </w:r>
-      <w:r>
-        <w:rPr>
-          <w:sz w:val="23"/>
-          <w:szCs w:val="23"/>
-          <w:lang w:val="en-US"/>
-        </w:rPr>
-        <w:t xml:space="preserve"> speed and power.</w:t>
-      </w:r>
-      <w:r>
-        <w:rPr>
-          <w:sz w:val="23"/>
-          <w:szCs w:val="23"/>
-          <w:lang w:val="en-US"/>
-        </w:rPr>
-        <w:t xml:space="preserve"> </w:t>
-      </w:r>
-      <w:r>
-        <w:rPr>
-          <w:sz w:val="23"/>
-          <w:szCs w:val="23"/>
-        </w:rPr>
-        <w:t xml:space="preserve">This </w:t>
-      </w:r>
-      <w:r>
-        <w:rPr>
-          <w:sz w:val="23"/>
-          <w:szCs w:val="23"/>
-        </w:rPr>
-        <w:t>document is to</w:t>
-      </w:r>
-      <w:r>
-        <w:rPr>
-          <w:sz w:val="23"/>
-          <w:szCs w:val="23"/>
-        </w:rPr>
-        <w:t xml:space="preserve"> </w:t>
-      </w:r>
-      <w:r>
-        <w:rPr>
-          <w:sz w:val="23"/>
-          <w:szCs w:val="23"/>
-        </w:rPr>
-        <w:t>show</w:t>
-      </w:r>
-      <w:r>
-        <w:rPr>
-          <w:sz w:val="23"/>
-          <w:szCs w:val="23"/>
-        </w:rPr>
-        <w:t xml:space="preserve">, </w:t>
-      </w:r>
-      <w:r>
-        <w:rPr>
-          <w:sz w:val="23"/>
-          <w:szCs w:val="23"/>
-        </w:rPr>
-        <w:t xml:space="preserve">elaborate </w:t>
-      </w:r>
-      <w:r>
-        <w:rPr>
-          <w:sz w:val="23"/>
-          <w:szCs w:val="23"/>
-        </w:rPr>
-        <w:t>and specify the functionality</w:t>
-      </w:r>
-      <w:r>
-        <w:rPr>
-          <w:sz w:val="23"/>
-          <w:szCs w:val="23"/>
-        </w:rPr>
-        <w:t xml:space="preserve"> of the application that is being developed</w:t>
-      </w:r>
-      <w:r>
-        <w:rPr>
-          <w:sz w:val="23"/>
-          <w:szCs w:val="23"/>
-        </w:rPr>
-        <w:t xml:space="preserve"> </w:t>
-      </w:r>
-      <w:r>
-        <w:rPr>
-          <w:sz w:val="23"/>
-          <w:szCs w:val="23"/>
-        </w:rPr>
-        <w:t>“Power Athlon”</w:t>
-      </w:r>
-      <w:r>
-        <w:rPr>
-          <w:sz w:val="23"/>
-          <w:szCs w:val="23"/>
-        </w:rPr>
-        <w:t>.</w:t>
-      </w:r>
-      <w:r>
-        <w:rPr>
-          <w:sz w:val="23"/>
-          <w:szCs w:val="23"/>
-        </w:rPr>
-        <w:t xml:space="preserve"> Also,</w:t>
-      </w:r>
-      <w:r>
-        <w:rPr>
-          <w:sz w:val="23"/>
-          <w:szCs w:val="23"/>
-        </w:rPr>
-        <w:t xml:space="preserve"> </w:t>
-      </w:r>
-      <w:r>
-        <w:rPr>
-          <w:sz w:val="23"/>
-          <w:szCs w:val="23"/>
-        </w:rPr>
-        <w:t>within this document</w:t>
-      </w:r>
-      <w:r>
-        <w:rPr>
-          <w:sz w:val="23"/>
-          <w:szCs w:val="23"/>
-        </w:rPr>
-        <w:t xml:space="preserve"> defining its</w:t>
-      </w:r>
-      <w:r>
-        <w:rPr>
-          <w:sz w:val="23"/>
-          <w:szCs w:val="23"/>
-        </w:rPr>
-        <w:t xml:space="preserve"> </w:t>
-      </w:r>
-      <w:r>
-        <w:rPr>
-          <w:sz w:val="23"/>
-          <w:szCs w:val="23"/>
-        </w:rPr>
-        <w:t xml:space="preserve">scope and </w:t>
-      </w:r>
-      <w:r>
-        <w:rPr>
-          <w:sz w:val="23"/>
-          <w:szCs w:val="23"/>
-        </w:rPr>
-        <w:t>vis</w:t>
-      </w:r>
-      <w:r>
-        <w:rPr>
-          <w:sz w:val="23"/>
-          <w:szCs w:val="23"/>
-        </w:rPr>
-        <w:t>ion f</w:t>
-      </w:r>
-      <w:r>
-        <w:rPr>
-          <w:sz w:val="23"/>
-          <w:szCs w:val="23"/>
-        </w:rPr>
-        <w:t xml:space="preserve">or </w:t>
-      </w:r>
-      <w:r>
-        <w:rPr>
-          <w:sz w:val="23"/>
-          <w:szCs w:val="23"/>
-        </w:rPr>
-        <w:t xml:space="preserve">this project will </w:t>
-      </w:r>
-      <w:r>
-        <w:rPr>
-          <w:sz w:val="23"/>
-          <w:szCs w:val="23"/>
-        </w:rPr>
-        <w:t>be discussed</w:t>
-      </w:r>
-      <w:r>
-        <w:rPr>
-          <w:sz w:val="23"/>
-          <w:szCs w:val="23"/>
-        </w:rPr>
-        <w:t>.</w:t>
-      </w:r>
-      <w:r>
-        <w:rPr>
-          <w:sz w:val="23"/>
-          <w:szCs w:val="23"/>
-        </w:rPr>
-        <w:t xml:space="preserve"> The </w:t>
-      </w:r>
-      <w:r>
-        <w:rPr>
-          <w:sz w:val="23"/>
-          <w:szCs w:val="23"/>
-        </w:rPr>
-        <w:t xml:space="preserve">document will give a written account </w:t>
-      </w:r>
-      <w:r>
-        <w:rPr>
-          <w:sz w:val="23"/>
-          <w:szCs w:val="23"/>
-        </w:rPr>
-        <w:t xml:space="preserve">of all the </w:t>
-      </w:r>
-      <w:r>
-        <w:rPr>
-          <w:sz w:val="23"/>
-          <w:szCs w:val="23"/>
-        </w:rPr>
-        <w:t>functionality</w:t>
-      </w:r>
-      <w:r>
-        <w:rPr>
-          <w:sz w:val="23"/>
-          <w:szCs w:val="23"/>
-        </w:rPr>
-        <w:t xml:space="preserve"> </w:t>
-      </w:r>
-      <w:r>
-        <w:rPr>
-          <w:sz w:val="23"/>
-          <w:szCs w:val="23"/>
-        </w:rPr>
-        <w:t>that will be implement</w:t>
-      </w:r>
-      <w:r>
-        <w:rPr>
-          <w:sz w:val="23"/>
-          <w:szCs w:val="23"/>
-        </w:rPr>
-        <w:t>ed</w:t>
-      </w:r>
-      <w:r>
-        <w:rPr>
-          <w:sz w:val="23"/>
-          <w:szCs w:val="23"/>
-        </w:rPr>
-        <w:t xml:space="preserve"> </w:t>
-      </w:r>
-      <w:r>
-        <w:rPr>
-          <w:sz w:val="23"/>
-          <w:szCs w:val="23"/>
-        </w:rPr>
-        <w:t xml:space="preserve">in </w:t>
-      </w:r>
-      <w:r>
-        <w:rPr>
-          <w:sz w:val="23"/>
-          <w:szCs w:val="23"/>
-        </w:rPr>
-        <w:t xml:space="preserve">the </w:t>
-      </w:r>
-      <w:r>
-        <w:rPr>
-          <w:sz w:val="23"/>
-          <w:szCs w:val="23"/>
-        </w:rPr>
-        <w:t>creati</w:t>
-      </w:r>
-      <w:r>
-        <w:rPr>
-          <w:sz w:val="23"/>
-          <w:szCs w:val="23"/>
-        </w:rPr>
-        <w:t>on of</w:t>
-      </w:r>
-      <w:r>
-        <w:rPr>
-          <w:sz w:val="23"/>
-          <w:szCs w:val="23"/>
-        </w:rPr>
-        <w:t xml:space="preserve"> </w:t>
-      </w:r>
-      <w:r>
-        <w:rPr>
-          <w:sz w:val="23"/>
-          <w:szCs w:val="23"/>
-        </w:rPr>
-        <w:t>this</w:t>
-      </w:r>
-      <w:r>
-        <w:rPr>
-          <w:sz w:val="23"/>
-          <w:szCs w:val="23"/>
-        </w:rPr>
-        <w:t xml:space="preserve"> </w:t>
-      </w:r>
-      <w:r>
-        <w:rPr>
-          <w:sz w:val="23"/>
-          <w:szCs w:val="23"/>
-        </w:rPr>
-        <w:t>power lifting</w:t>
-      </w:r>
-      <w:r>
-        <w:rPr>
-          <w:sz w:val="23"/>
-          <w:szCs w:val="23"/>
-        </w:rPr>
-        <w:t xml:space="preserve"> </w:t>
-      </w:r>
-      <w:r>
-        <w:rPr>
-          <w:sz w:val="23"/>
-          <w:szCs w:val="23"/>
-        </w:rPr>
-        <w:t xml:space="preserve">application using movesense </w:t>
-      </w:r>
-      <w:r>
-        <w:rPr>
-          <w:sz w:val="23"/>
-          <w:szCs w:val="23"/>
-        </w:rPr>
-        <w:t>technology.</w:t>
-      </w:r>
-      <w:r>
-        <w:rPr>
-          <w:sz w:val="23"/>
-          <w:szCs w:val="23"/>
-        </w:rPr>
-        <w:t xml:space="preserve"> </w:t>
-      </w:r>
-      <w:r>
-        <w:rPr>
-          <w:sz w:val="23"/>
-          <w:szCs w:val="23"/>
-        </w:rPr>
-        <w:t xml:space="preserve">As this product is made </w:t>
-      </w:r>
-      <w:r>
-        <w:rPr>
-          <w:sz w:val="23"/>
-          <w:szCs w:val="23"/>
-        </w:rPr>
-        <w:t xml:space="preserve">to improve strength </w:t>
-      </w:r>
-      <w:r>
-        <w:rPr>
-          <w:sz w:val="23"/>
-          <w:szCs w:val="23"/>
-        </w:rPr>
-        <w:t xml:space="preserve">for a number of sports </w:t>
-      </w:r>
-      <w:r>
-        <w:rPr>
-          <w:sz w:val="23"/>
-          <w:szCs w:val="23"/>
-        </w:rPr>
-        <w:t>athletes</w:t>
-      </w:r>
-      <w:r>
-        <w:rPr>
-          <w:sz w:val="23"/>
-          <w:szCs w:val="23"/>
-        </w:rPr>
-        <w:t xml:space="preserve"> </w:t>
-      </w:r>
-      <w:r>
-        <w:rPr>
-          <w:sz w:val="23"/>
-          <w:szCs w:val="23"/>
-        </w:rPr>
-        <w:t xml:space="preserve">lots of the </w:t>
-      </w:r>
-      <w:r>
-        <w:rPr>
-          <w:sz w:val="23"/>
-          <w:szCs w:val="23"/>
-        </w:rPr>
-        <w:t>functionality</w:t>
-      </w:r>
-      <w:r>
-        <w:rPr>
-          <w:sz w:val="23"/>
-          <w:szCs w:val="23"/>
-        </w:rPr>
-        <w:t xml:space="preserve"> that </w:t>
-      </w:r>
-      <w:r>
-        <w:rPr>
-          <w:sz w:val="23"/>
-          <w:szCs w:val="23"/>
-        </w:rPr>
-        <w:t xml:space="preserve">will be </w:t>
-      </w:r>
-      <w:r>
-        <w:rPr>
-          <w:sz w:val="23"/>
-          <w:szCs w:val="23"/>
-        </w:rPr>
-        <w:t>implement</w:t>
-      </w:r>
-      <w:r>
-        <w:rPr>
-          <w:sz w:val="23"/>
-          <w:szCs w:val="23"/>
-        </w:rPr>
-        <w:t xml:space="preserve"> will be </w:t>
-      </w:r>
-      <w:r>
-        <w:rPr>
-          <w:sz w:val="23"/>
-          <w:szCs w:val="23"/>
-        </w:rPr>
-        <w:t>common functionality used in</w:t>
-      </w:r>
-      <w:r>
-        <w:rPr>
-          <w:sz w:val="23"/>
-          <w:szCs w:val="23"/>
-        </w:rPr>
-        <w:t xml:space="preserve"> most</w:t>
-      </w:r>
-      <w:r>
-        <w:rPr>
-          <w:sz w:val="23"/>
-          <w:szCs w:val="23"/>
-        </w:rPr>
-        <w:t xml:space="preserve"> </w:t>
-      </w:r>
-      <w:r>
-        <w:rPr>
-          <w:sz w:val="23"/>
-          <w:szCs w:val="23"/>
-        </w:rPr>
-        <w:t>fitness application like displaying important information to a user.</w:t>
-      </w:r>
-      <w:r>
-        <w:rPr>
-          <w:sz w:val="23"/>
-          <w:szCs w:val="23"/>
-        </w:rPr>
-        <w:t xml:space="preserve"> </w:t>
-      </w:r>
-      <w:r>
-        <w:rPr>
-          <w:sz w:val="23"/>
-          <w:szCs w:val="23"/>
-        </w:rPr>
-        <w:t xml:space="preserve"> </w:t>
-      </w:r>
-    </w:p>
-    <w:p>
-      <w:pPr>
-        <w:rPr>
-          <w:sz w:val="23"/>
-          <w:szCs w:val="23"/>
-          <w:lang w:val="en-US"/>
-        </w:rPr>
-      </w:pPr>
-      <w:r>
-        <w:rPr>
-          <w:sz w:val="23"/>
-          <w:szCs w:val="23"/>
-        </w:rPr>
-        <w:t xml:space="preserve">This </w:t>
-      </w:r>
-      <w:r>
-        <w:rPr>
-          <w:sz w:val="23"/>
-          <w:szCs w:val="23"/>
-        </w:rPr>
-        <w:t>functional</w:t>
-      </w:r>
-      <w:r>
-        <w:rPr>
-          <w:sz w:val="23"/>
-          <w:szCs w:val="23"/>
-        </w:rPr>
-        <w:t xml:space="preserve"> document is broken down into multiple sections </w:t>
-      </w:r>
-      <w:r>
-        <w:rPr>
-          <w:sz w:val="23"/>
-          <w:szCs w:val="23"/>
-        </w:rPr>
-        <w:t xml:space="preserve">Target users, </w:t>
-      </w:r>
-      <w:r>
-        <w:rPr>
-          <w:sz w:val="23"/>
-          <w:szCs w:val="23"/>
-        </w:rPr>
-        <w:t>Use cases, Furps+, metrics, testing</w:t>
-      </w:r>
-      <w:r>
-        <w:rPr>
-          <w:sz w:val="23"/>
-          <w:szCs w:val="23"/>
-        </w:rPr>
-        <w:t>.</w:t>
-      </w:r>
-      <w:r>
-        <w:rPr>
-          <w:sz w:val="23"/>
-          <w:szCs w:val="23"/>
-        </w:rPr>
-        <w:t xml:space="preserve"> </w:t>
-      </w:r>
-      <w:r>
-        <w:rPr>
-          <w:sz w:val="23"/>
-          <w:szCs w:val="23"/>
-        </w:rPr>
-        <w:t xml:space="preserve">While this document </w:t>
-      </w:r>
-      <w:r>
-        <w:rPr>
-          <w:sz w:val="23"/>
-          <w:szCs w:val="23"/>
-        </w:rPr>
-        <w:t>will provide a good overview of the development of this project</w:t>
-      </w:r>
-      <w:r>
-        <w:rPr>
-          <w:sz w:val="23"/>
-          <w:szCs w:val="23"/>
-        </w:rPr>
-        <w:t xml:space="preserve">. This does not mean that all the functionality are </w:t>
-      </w:r>
-      <w:r>
-        <w:rPr>
-          <w:sz w:val="23"/>
-          <w:szCs w:val="23"/>
-        </w:rPr>
-        <w:t xml:space="preserve">fixed and cannot be changed </w:t>
-      </w:r>
-      <w:r>
-        <w:rPr>
-          <w:sz w:val="23"/>
-          <w:szCs w:val="23"/>
-        </w:rPr>
-        <w:t xml:space="preserve">as the </w:t>
-      </w:r>
-      <w:r>
-        <w:rPr>
-          <w:sz w:val="23"/>
-          <w:szCs w:val="23"/>
-        </w:rPr>
-        <w:t>dynamic</w:t>
-      </w:r>
-      <w:r>
-        <w:rPr>
-          <w:sz w:val="23"/>
-          <w:szCs w:val="23"/>
-        </w:rPr>
-        <w:t xml:space="preserve"> natur</w:t>
-      </w:r>
-      <w:r>
-        <w:rPr>
-          <w:sz w:val="23"/>
-          <w:szCs w:val="23"/>
-        </w:rPr>
-        <w:t>e of software changes will be done throughout the development part of the</w:t>
-      </w:r>
-      <w:r>
-        <w:rPr>
-          <w:sz w:val="23"/>
-          <w:szCs w:val="23"/>
-        </w:rPr>
-        <w:t xml:space="preserve"> project.</w:t>
-      </w:r>
-      <w:r>
-        <w:rPr>
-          <w:sz w:val="23"/>
-          <w:szCs w:val="23"/>
-        </w:rPr>
-        <w:t xml:space="preserve"> </w:t>
-      </w:r>
-      <w:r>
-        <w:rPr>
-          <w:sz w:val="23"/>
-          <w:szCs w:val="23"/>
-        </w:rPr>
-        <w:t xml:space="preserve">While </w:t>
-      </w:r>
-      <w:r>
-        <w:rPr>
-          <w:sz w:val="23"/>
-          <w:szCs w:val="23"/>
-        </w:rPr>
-        <w:t>developing</w:t>
-      </w:r>
-      <w:r>
-        <w:rPr>
-          <w:sz w:val="23"/>
-          <w:szCs w:val="23"/>
-        </w:rPr>
-        <w:t xml:space="preserve"> this application the goal </w:t>
-      </w:r>
-      <w:r>
-        <w:rPr>
-          <w:sz w:val="23"/>
-          <w:szCs w:val="23"/>
-        </w:rPr>
-        <w:t xml:space="preserve">for the </w:t>
-      </w:r>
-      <w:r>
-        <w:rPr>
-          <w:sz w:val="23"/>
-          <w:szCs w:val="23"/>
-        </w:rPr>
-        <w:t xml:space="preserve">project will </w:t>
-      </w:r>
-      <w:r>
-        <w:rPr>
-          <w:sz w:val="23"/>
-          <w:szCs w:val="23"/>
-        </w:rPr>
-        <w:t xml:space="preserve">be </w:t>
-      </w:r>
-      <w:r>
-        <w:rPr>
-          <w:sz w:val="23"/>
-          <w:szCs w:val="23"/>
-        </w:rPr>
-        <w:t xml:space="preserve">to </w:t>
-      </w:r>
-      <w:r>
-        <w:rPr>
-          <w:sz w:val="23"/>
-          <w:szCs w:val="23"/>
-        </w:rPr>
-        <w:t xml:space="preserve">evolve and continue to </w:t>
-      </w:r>
-      <w:r>
-        <w:rPr>
-          <w:sz w:val="23"/>
-          <w:szCs w:val="23"/>
-        </w:rPr>
-        <w:t>be evolving</w:t>
-      </w:r>
-      <w:r>
-        <w:rPr>
-          <w:sz w:val="23"/>
-          <w:szCs w:val="23"/>
-        </w:rPr>
-        <w:t xml:space="preserve"> which will in turn </w:t>
-      </w:r>
-      <w:r>
-        <w:rPr>
-          <w:sz w:val="23"/>
-          <w:szCs w:val="23"/>
-        </w:rPr>
-        <w:t>create an application that customers will want.</w:t>
-      </w:r>
-    </w:p>
-    <w:p/>
-    <w:p>
-      <w:r>
         <w:br w:type="page"/>
       </w:r>
     </w:p>
@@ -1153,7 +472,7 @@
           <w:r>
             <w:fldChar w:fldCharType="separate"/>
           </w:r>
-          <w:hyperlink w:anchor="_Toc24743769" w:history="1">
+          <w:hyperlink w:anchor="_Toc25942187" w:history="1">
             <w:r>
               <w:rPr>
                 <w:rStyle w:val="Hyperlink"/>
@@ -1195,7 +514,7 @@
                 <w:noProof/>
                 <w:webHidden/>
               </w:rPr>
-              <w:instrText xml:space="preserve"> PAGEREF _Toc24743769 \h </w:instrText>
+              <w:instrText xml:space="preserve"> PAGEREF _Toc25942187 \h </w:instrText>
             </w:r>
             <w:r>
               <w:rPr>
@@ -1215,7 +534,7 @@
                 <w:noProof/>
                 <w:webHidden/>
               </w:rPr>
-              <w:t>1</w:t>
+              <w:t>2</w:t>
             </w:r>
             <w:r>
               <w:rPr>
@@ -1239,7 +558,7 @@
               <w:lang w:eastAsia="en-GB"/>
             </w:rPr>
           </w:pPr>
-          <w:hyperlink w:anchor="_Toc24743770" w:history="1">
+          <w:hyperlink w:anchor="_Toc25942188" w:history="1">
             <w:r>
               <w:rPr>
                 <w:rStyle w:val="Hyperlink"/>
@@ -1281,7 +600,7 @@
                 <w:noProof/>
                 <w:webHidden/>
               </w:rPr>
-              <w:instrText xml:space="preserve"> PAGEREF _Toc24743770 \h </w:instrText>
+              <w:instrText xml:space="preserve"> PAGEREF _Toc25942188 \h </w:instrText>
             </w:r>
             <w:r>
               <w:rPr>
@@ -1325,7 +644,7 @@
               <w:lang w:eastAsia="en-GB"/>
             </w:rPr>
           </w:pPr>
-          <w:hyperlink w:anchor="_Toc24743771" w:history="1">
+          <w:hyperlink w:anchor="_Toc25942189" w:history="1">
             <w:r>
               <w:rPr>
                 <w:rStyle w:val="Hyperlink"/>
@@ -1367,7 +686,7 @@
                 <w:noProof/>
                 <w:webHidden/>
               </w:rPr>
-              <w:instrText xml:space="preserve"> PAGEREF _Toc24743771 \h </w:instrText>
+              <w:instrText xml:space="preserve"> PAGEREF _Toc25942189 \h </w:instrText>
             </w:r>
             <w:r>
               <w:rPr>
@@ -1411,7 +730,7 @@
               <w:lang w:eastAsia="en-GB"/>
             </w:rPr>
           </w:pPr>
-          <w:hyperlink w:anchor="_Toc24743772" w:history="1">
+          <w:hyperlink w:anchor="_Toc25942190" w:history="1">
             <w:r>
               <w:rPr>
                 <w:rStyle w:val="Hyperlink"/>
@@ -1453,7 +772,7 @@
                 <w:noProof/>
                 <w:webHidden/>
               </w:rPr>
-              <w:instrText xml:space="preserve"> PAGEREF _Toc24743772 \h </w:instrText>
+              <w:instrText xml:space="preserve"> PAGEREF _Toc25942190 \h </w:instrText>
             </w:r>
             <w:r>
               <w:rPr>
@@ -1497,7 +816,7 @@
               <w:lang w:eastAsia="en-GB"/>
             </w:rPr>
           </w:pPr>
-          <w:hyperlink w:anchor="_Toc24743773" w:history="1">
+          <w:hyperlink w:anchor="_Toc25942191" w:history="1">
             <w:r>
               <w:rPr>
                 <w:rStyle w:val="Hyperlink"/>
@@ -1539,7 +858,7 @@
                 <w:noProof/>
                 <w:webHidden/>
               </w:rPr>
-              <w:instrText xml:space="preserve"> PAGEREF _Toc24743773 \h </w:instrText>
+              <w:instrText xml:space="preserve"> PAGEREF _Toc25942191 \h </w:instrText>
             </w:r>
             <w:r>
               <w:rPr>
@@ -1583,7 +902,7 @@
               <w:lang w:eastAsia="en-GB"/>
             </w:rPr>
           </w:pPr>
-          <w:hyperlink w:anchor="_Toc24743774" w:history="1">
+          <w:hyperlink w:anchor="_Toc25942192" w:history="1">
             <w:r>
               <w:rPr>
                 <w:rStyle w:val="Hyperlink"/>
@@ -1625,7 +944,7 @@
                 <w:noProof/>
                 <w:webHidden/>
               </w:rPr>
-              <w:instrText xml:space="preserve"> PAGEREF _Toc24743774 \h </w:instrText>
+              <w:instrText xml:space="preserve"> PAGEREF _Toc25942192 \h </w:instrText>
             </w:r>
             <w:r>
               <w:rPr>
@@ -1669,7 +988,7 @@
               <w:lang w:eastAsia="en-GB"/>
             </w:rPr>
           </w:pPr>
-          <w:hyperlink w:anchor="_Toc24743775" w:history="1">
+          <w:hyperlink w:anchor="_Toc25942193" w:history="1">
             <w:r>
               <w:rPr>
                 <w:rStyle w:val="Hyperlink"/>
@@ -1711,7 +1030,7 @@
                 <w:noProof/>
                 <w:webHidden/>
               </w:rPr>
-              <w:instrText xml:space="preserve"> PAGEREF _Toc24743775 \h </w:instrText>
+              <w:instrText xml:space="preserve"> PAGEREF _Toc25942193 \h </w:instrText>
             </w:r>
             <w:r>
               <w:rPr>
@@ -1755,7 +1074,7 @@
               <w:lang w:eastAsia="en-GB"/>
             </w:rPr>
           </w:pPr>
-          <w:hyperlink w:anchor="_Toc24743776" w:history="1">
+          <w:hyperlink w:anchor="_Toc25942194" w:history="1">
             <w:r>
               <w:rPr>
                 <w:rStyle w:val="Hyperlink"/>
@@ -1797,7 +1116,7 @@
                 <w:noProof/>
                 <w:webHidden/>
               </w:rPr>
-              <w:instrText xml:space="preserve"> PAGEREF _Toc24743776 \h </w:instrText>
+              <w:instrText xml:space="preserve"> PAGEREF _Toc25942194 \h </w:instrText>
             </w:r>
             <w:r>
               <w:rPr>
@@ -1841,7 +1160,7 @@
               <w:lang w:eastAsia="en-GB"/>
             </w:rPr>
           </w:pPr>
-          <w:hyperlink w:anchor="_Toc24743777" w:history="1">
+          <w:hyperlink w:anchor="_Toc25942195" w:history="1">
             <w:r>
               <w:rPr>
                 <w:rStyle w:val="Hyperlink"/>
@@ -1883,7 +1202,7 @@
                 <w:noProof/>
                 <w:webHidden/>
               </w:rPr>
-              <w:instrText xml:space="preserve"> PAGEREF _Toc24743777 \h </w:instrText>
+              <w:instrText xml:space="preserve"> PAGEREF _Toc25942195 \h </w:instrText>
             </w:r>
             <w:r>
               <w:rPr>
@@ -1927,7 +1246,7 @@
               <w:lang w:eastAsia="en-GB"/>
             </w:rPr>
           </w:pPr>
-          <w:hyperlink w:anchor="_Toc24743778" w:history="1">
+          <w:hyperlink w:anchor="_Toc25942196" w:history="1">
             <w:r>
               <w:rPr>
                 <w:rStyle w:val="Hyperlink"/>
@@ -1969,7 +1288,7 @@
                 <w:noProof/>
                 <w:webHidden/>
               </w:rPr>
-              <w:instrText xml:space="preserve"> PAGEREF _Toc24743778 \h </w:instrText>
+              <w:instrText xml:space="preserve"> PAGEREF _Toc25942196 \h </w:instrText>
             </w:r>
             <w:r>
               <w:rPr>
@@ -2013,7 +1332,7 @@
               <w:lang w:eastAsia="en-GB"/>
             </w:rPr>
           </w:pPr>
-          <w:hyperlink w:anchor="_Toc24743779" w:history="1">
+          <w:hyperlink w:anchor="_Toc25942197" w:history="1">
             <w:r>
               <w:rPr>
                 <w:rStyle w:val="Hyperlink"/>
@@ -2055,7 +1374,7 @@
                 <w:noProof/>
                 <w:webHidden/>
               </w:rPr>
-              <w:instrText xml:space="preserve"> PAGEREF _Toc24743779 \h </w:instrText>
+              <w:instrText xml:space="preserve"> PAGEREF _Toc25942197 \h </w:instrText>
             </w:r>
             <w:r>
               <w:rPr>
@@ -2099,7 +1418,7 @@
               <w:lang w:eastAsia="en-GB"/>
             </w:rPr>
           </w:pPr>
-          <w:hyperlink w:anchor="_Toc24743780" w:history="1">
+          <w:hyperlink w:anchor="_Toc25942198" w:history="1">
             <w:r>
               <w:rPr>
                 <w:rStyle w:val="Hyperlink"/>
@@ -2141,7 +1460,7 @@
                 <w:noProof/>
                 <w:webHidden/>
               </w:rPr>
-              <w:instrText xml:space="preserve"> PAGEREF _Toc24743780 \h </w:instrText>
+              <w:instrText xml:space="preserve"> PAGEREF _Toc25942198 \h </w:instrText>
             </w:r>
             <w:r>
               <w:rPr>
@@ -2185,7 +1504,7 @@
               <w:lang w:eastAsia="en-GB"/>
             </w:rPr>
           </w:pPr>
-          <w:hyperlink w:anchor="_Toc24743781" w:history="1">
+          <w:hyperlink w:anchor="_Toc25942199" w:history="1">
             <w:r>
               <w:rPr>
                 <w:rStyle w:val="Hyperlink"/>
@@ -2206,7 +1525,7 @@
                 <w:rStyle w:val="Hyperlink"/>
                 <w:noProof/>
               </w:rPr>
-              <w:t>Start workout</w:t>
+              <w:t>Record workout</w:t>
             </w:r>
             <w:r>
               <w:rPr>
@@ -2227,7 +1546,7 @@
                 <w:noProof/>
                 <w:webHidden/>
               </w:rPr>
-              <w:instrText xml:space="preserve"> PAGEREF _Toc24743781 \h </w:instrText>
+              <w:instrText xml:space="preserve"> PAGEREF _Toc25942199 \h </w:instrText>
             </w:r>
             <w:r>
               <w:rPr>
@@ -2271,7 +1590,7 @@
               <w:lang w:eastAsia="en-GB"/>
             </w:rPr>
           </w:pPr>
-          <w:hyperlink w:anchor="_Toc24743782" w:history="1">
+          <w:hyperlink w:anchor="_Toc25942200" w:history="1">
             <w:r>
               <w:rPr>
                 <w:rStyle w:val="Hyperlink"/>
@@ -2313,7 +1632,7 @@
                 <w:noProof/>
                 <w:webHidden/>
               </w:rPr>
-              <w:instrText xml:space="preserve"> PAGEREF _Toc24743782 \h </w:instrText>
+              <w:instrText xml:space="preserve"> PAGEREF _Toc25942200 \h </w:instrText>
             </w:r>
             <w:r>
               <w:rPr>
@@ -2357,7 +1676,7 @@
               <w:lang w:eastAsia="en-GB"/>
             </w:rPr>
           </w:pPr>
-          <w:hyperlink w:anchor="_Toc24743783" w:history="1">
+          <w:hyperlink w:anchor="_Toc25942201" w:history="1">
             <w:r>
               <w:rPr>
                 <w:rStyle w:val="Hyperlink"/>
@@ -2399,7 +1718,7 @@
                 <w:noProof/>
                 <w:webHidden/>
               </w:rPr>
-              <w:instrText xml:space="preserve"> PAGEREF _Toc24743783 \h </w:instrText>
+              <w:instrText xml:space="preserve"> PAGEREF _Toc25942201 \h </w:instrText>
             </w:r>
             <w:r>
               <w:rPr>
@@ -2443,7 +1762,7 @@
               <w:lang w:eastAsia="en-GB"/>
             </w:rPr>
           </w:pPr>
-          <w:hyperlink w:anchor="_Toc24743784" w:history="1">
+          <w:hyperlink w:anchor="_Toc25942202" w:history="1">
             <w:r>
               <w:rPr>
                 <w:rStyle w:val="Hyperlink"/>
@@ -2485,7 +1804,7 @@
                 <w:noProof/>
                 <w:webHidden/>
               </w:rPr>
-              <w:instrText xml:space="preserve"> PAGEREF _Toc24743784 \h </w:instrText>
+              <w:instrText xml:space="preserve"> PAGEREF _Toc25942202 \h </w:instrText>
             </w:r>
             <w:r>
               <w:rPr>
@@ -2529,7 +1848,7 @@
               <w:lang w:eastAsia="en-GB"/>
             </w:rPr>
           </w:pPr>
-          <w:hyperlink w:anchor="_Toc24743785" w:history="1">
+          <w:hyperlink w:anchor="_Toc25942203" w:history="1">
             <w:r>
               <w:rPr>
                 <w:rStyle w:val="Hyperlink"/>
@@ -2571,7 +1890,7 @@
                 <w:noProof/>
                 <w:webHidden/>
               </w:rPr>
-              <w:instrText xml:space="preserve"> PAGEREF _Toc24743785 \h </w:instrText>
+              <w:instrText xml:space="preserve"> PAGEREF _Toc25942203 \h </w:instrText>
             </w:r>
             <w:r>
               <w:rPr>
@@ -2615,7 +1934,7 @@
               <w:lang w:eastAsia="en-GB"/>
             </w:rPr>
           </w:pPr>
-          <w:hyperlink w:anchor="_Toc24743786" w:history="1">
+          <w:hyperlink w:anchor="_Toc25942204" w:history="1">
             <w:r>
               <w:rPr>
                 <w:rStyle w:val="Hyperlink"/>
@@ -2657,7 +1976,7 @@
                 <w:noProof/>
                 <w:webHidden/>
               </w:rPr>
-              <w:instrText xml:space="preserve"> PAGEREF _Toc24743786 \h </w:instrText>
+              <w:instrText xml:space="preserve"> PAGEREF _Toc25942204 \h </w:instrText>
             </w:r>
             <w:r>
               <w:rPr>
@@ -2701,7 +2020,7 @@
               <w:lang w:eastAsia="en-GB"/>
             </w:rPr>
           </w:pPr>
-          <w:hyperlink w:anchor="_Toc24743787" w:history="1">
+          <w:hyperlink w:anchor="_Toc25942205" w:history="1">
             <w:r>
               <w:rPr>
                 <w:rStyle w:val="Hyperlink"/>
@@ -2743,7 +2062,7 @@
                 <w:noProof/>
                 <w:webHidden/>
               </w:rPr>
-              <w:instrText xml:space="preserve"> PAGEREF _Toc24743787 \h </w:instrText>
+              <w:instrText xml:space="preserve"> PAGEREF _Toc25942205 \h </w:instrText>
             </w:r>
             <w:r>
               <w:rPr>
@@ -2787,7 +2106,7 @@
               <w:lang w:eastAsia="en-GB"/>
             </w:rPr>
           </w:pPr>
-          <w:hyperlink w:anchor="_Toc24743788" w:history="1">
+          <w:hyperlink w:anchor="_Toc25942206" w:history="1">
             <w:r>
               <w:rPr>
                 <w:rStyle w:val="Hyperlink"/>
@@ -2829,7 +2148,7 @@
                 <w:noProof/>
                 <w:webHidden/>
               </w:rPr>
-              <w:instrText xml:space="preserve"> PAGEREF _Toc24743788 \h </w:instrText>
+              <w:instrText xml:space="preserve"> PAGEREF _Toc25942206 \h </w:instrText>
             </w:r>
             <w:r>
               <w:rPr>
@@ -2873,7 +2192,7 @@
               <w:lang w:eastAsia="en-GB"/>
             </w:rPr>
           </w:pPr>
-          <w:hyperlink w:anchor="_Toc24743789" w:history="1">
+          <w:hyperlink w:anchor="_Toc25942207" w:history="1">
             <w:r>
               <w:rPr>
                 <w:rStyle w:val="Hyperlink"/>
@@ -2915,7 +2234,7 @@
                 <w:noProof/>
                 <w:webHidden/>
               </w:rPr>
-              <w:instrText xml:space="preserve"> PAGEREF _Toc24743789 \h </w:instrText>
+              <w:instrText xml:space="preserve"> PAGEREF _Toc25942207 \h </w:instrText>
             </w:r>
             <w:r>
               <w:rPr>
@@ -2959,7 +2278,7 @@
               <w:lang w:eastAsia="en-GB"/>
             </w:rPr>
           </w:pPr>
-          <w:hyperlink w:anchor="_Toc24743790" w:history="1">
+          <w:hyperlink w:anchor="_Toc25942208" w:history="1">
             <w:r>
               <w:rPr>
                 <w:rStyle w:val="Hyperlink"/>
@@ -3001,7 +2320,7 @@
                 <w:noProof/>
                 <w:webHidden/>
               </w:rPr>
-              <w:instrText xml:space="preserve"> PAGEREF _Toc24743790 \h </w:instrText>
+              <w:instrText xml:space="preserve"> PAGEREF _Toc25942208 \h </w:instrText>
             </w:r>
             <w:r>
               <w:rPr>
@@ -3021,7 +2340,7 @@
                 <w:noProof/>
                 <w:webHidden/>
               </w:rPr>
-              <w:t>16</w:t>
+              <w:t>15</w:t>
             </w:r>
             <w:r>
               <w:rPr>
@@ -3045,7 +2364,7 @@
               <w:lang w:eastAsia="en-GB"/>
             </w:rPr>
           </w:pPr>
-          <w:hyperlink w:anchor="_Toc24743791" w:history="1">
+          <w:hyperlink w:anchor="_Toc25942209" w:history="1">
             <w:r>
               <w:rPr>
                 <w:rStyle w:val="Hyperlink"/>
@@ -3066,7 +2385,7 @@
                 <w:rStyle w:val="Hyperlink"/>
                 <w:noProof/>
               </w:rPr>
-              <w:t>References</w:t>
+              <w:t>References &amp; Fig</w:t>
             </w:r>
             <w:r>
               <w:rPr>
@@ -3087,7 +2406,7 @@
                 <w:noProof/>
                 <w:webHidden/>
               </w:rPr>
-              <w:instrText xml:space="preserve"> PAGEREF _Toc24743791 \h </w:instrText>
+              <w:instrText xml:space="preserve"> PAGEREF _Toc25942209 \h </w:instrText>
             </w:r>
             <w:r>
               <w:rPr>
@@ -3107,7 +2426,7 @@
                 <w:noProof/>
                 <w:webHidden/>
               </w:rPr>
-              <w:t>17</w:t>
+              <w:t>16</w:t>
             </w:r>
             <w:r>
               <w:rPr>
@@ -3143,80 +2462,60 @@
           <w:numId w:val="8"/>
         </w:numPr>
       </w:pPr>
-      <w:bookmarkStart w:id="2" w:name="_Toc24743770"/>
+      <w:bookmarkStart w:id="1" w:name="_Toc25942187"/>
       <w:r>
         <w:lastRenderedPageBreak/>
-        <w:t>Target users</w:t>
+        <w:t>Introduction</w:t>
+      </w:r>
+      <w:bookmarkEnd w:id="1"/>
+      <w:r>
+        <w:t xml:space="preserve"> </w:t>
+      </w:r>
+    </w:p>
+    <w:p>
+      <w:pPr>
+        <w:rPr>
+          <w:sz w:val="23"/>
+          <w:szCs w:val="23"/>
+        </w:rPr>
+      </w:pPr>
+      <w:r>
+        <w:rPr>
+          <w:sz w:val="23"/>
+          <w:szCs w:val="23"/>
+        </w:rPr>
+        <w:t xml:space="preserve">The aim of this project is to create an application to help athletes or users that wish to </w:t>
+      </w:r>
+      <w:bookmarkStart w:id="2" w:name="_Hlk26555317"/>
+      <w:r>
+        <w:rPr>
+          <w:sz w:val="23"/>
+          <w:szCs w:val="23"/>
+        </w:rPr>
+        <w:t>improve their strength training by analysing their main lifts and displaying valuable information like</w:t>
+      </w:r>
+      <w:r>
+        <w:rPr>
+          <w:sz w:val="23"/>
+          <w:szCs w:val="23"/>
+          <w:lang w:val="en-US"/>
+        </w:rPr>
+        <w:t xml:space="preserve"> speed and power</w:t>
       </w:r>
       <w:bookmarkEnd w:id="2"/>
-    </w:p>
-    <w:p>
-      <w:pPr>
-        <w:rPr>
-          <w:sz w:val="23"/>
-          <w:szCs w:val="23"/>
-        </w:rPr>
-      </w:pPr>
-      <w:r>
-        <w:rPr>
-          <w:sz w:val="23"/>
-          <w:szCs w:val="23"/>
-        </w:rPr>
-        <w:t xml:space="preserve">Power Athlon </w:t>
-      </w:r>
-      <w:r>
-        <w:rPr>
-          <w:sz w:val="23"/>
-          <w:szCs w:val="23"/>
-        </w:rPr>
-        <w:t>targeted</w:t>
-      </w:r>
-      <w:r>
-        <w:rPr>
-          <w:sz w:val="23"/>
-          <w:szCs w:val="23"/>
-        </w:rPr>
-        <w:t xml:space="preserve"> users </w:t>
-      </w:r>
-      <w:r>
-        <w:rPr>
-          <w:sz w:val="23"/>
-          <w:szCs w:val="23"/>
-        </w:rPr>
-        <w:t>ar</w:t>
-      </w:r>
-      <w:r>
-        <w:rPr>
-          <w:sz w:val="23"/>
-          <w:szCs w:val="23"/>
-        </w:rPr>
-        <w:t>e anyone</w:t>
-      </w:r>
-      <w:r>
-        <w:rPr>
-          <w:sz w:val="23"/>
-          <w:szCs w:val="23"/>
-        </w:rPr>
-        <w:t xml:space="preserve"> with any level of strength training</w:t>
-      </w:r>
-      <w:r>
-        <w:rPr>
-          <w:sz w:val="23"/>
-          <w:szCs w:val="23"/>
-        </w:rPr>
-        <w:t xml:space="preserve"> from novice to </w:t>
-      </w:r>
-      <w:r>
-        <w:rPr>
-          <w:sz w:val="23"/>
-          <w:szCs w:val="23"/>
-        </w:rPr>
-        <w:t>experienced lifters</w:t>
-      </w:r>
-      <w:r>
-        <w:rPr>
-          <w:sz w:val="23"/>
-          <w:szCs w:val="23"/>
+      <w:r>
+        <w:rPr>
+          <w:sz w:val="23"/>
+          <w:szCs w:val="23"/>
+          <w:lang w:val="en-US"/>
+        </w:rPr>
+        <w:t>.</w:t>
+      </w:r>
+      <w:r>
+        <w:rPr>
+          <w:sz w:val="23"/>
+          <w:szCs w:val="23"/>
+          <w:lang w:val="en-US"/>
         </w:rPr>
         <w:t xml:space="preserve"> </w:t>
       </w:r>
@@ -3225,252 +2524,87 @@
           <w:sz w:val="23"/>
           <w:szCs w:val="23"/>
         </w:rPr>
-        <w:t xml:space="preserve">who </w:t>
-      </w:r>
-      <w:r>
-        <w:rPr>
-          <w:sz w:val="23"/>
-          <w:szCs w:val="23"/>
-        </w:rPr>
-        <w:t xml:space="preserve">wish </w:t>
-      </w:r>
-      <w:r>
-        <w:rPr>
-          <w:sz w:val="23"/>
-          <w:szCs w:val="23"/>
-        </w:rPr>
-        <w:t xml:space="preserve">to increase </w:t>
-      </w:r>
-      <w:r>
-        <w:rPr>
-          <w:sz w:val="23"/>
-          <w:szCs w:val="23"/>
-        </w:rPr>
-        <w:t>strength</w:t>
-      </w:r>
-      <w:r>
-        <w:rPr>
-          <w:sz w:val="23"/>
-          <w:szCs w:val="23"/>
-        </w:rPr>
-        <w:t xml:space="preserve"> in the 3 main compound lifts </w:t>
-      </w:r>
-      <w:r>
-        <w:rPr>
-          <w:sz w:val="23"/>
-          <w:szCs w:val="23"/>
-        </w:rPr>
-        <w:t>(squat, bench and deadlift)</w:t>
-      </w:r>
-      <w:r>
-        <w:rPr>
-          <w:sz w:val="23"/>
-          <w:szCs w:val="23"/>
-        </w:rPr>
-        <w:t xml:space="preserve"> </w:t>
-      </w:r>
-      <w:r>
-        <w:rPr>
-          <w:sz w:val="23"/>
-          <w:szCs w:val="23"/>
-        </w:rPr>
-        <w:t xml:space="preserve">primality used in the powerlifting </w:t>
-      </w:r>
-      <w:r>
-        <w:rPr>
-          <w:sz w:val="23"/>
-          <w:szCs w:val="23"/>
-        </w:rPr>
-        <w:t>meets</w:t>
-      </w:r>
-      <w:r>
-        <w:rPr>
-          <w:sz w:val="23"/>
-          <w:szCs w:val="23"/>
-        </w:rPr>
-        <w:t>.</w:t>
-      </w:r>
-      <w:r>
-        <w:rPr>
-          <w:sz w:val="23"/>
-          <w:szCs w:val="23"/>
-        </w:rPr>
-        <w:t xml:space="preserve"> The use of movesense sensors will </w:t>
-      </w:r>
-      <w:r>
-        <w:rPr>
-          <w:sz w:val="23"/>
-          <w:szCs w:val="23"/>
-        </w:rPr>
-        <w:t xml:space="preserve">enable user to be able to </w:t>
-      </w:r>
-      <w:r>
-        <w:rPr>
-          <w:sz w:val="23"/>
-          <w:szCs w:val="23"/>
-        </w:rPr>
-        <w:t>retrieve</w:t>
-      </w:r>
-      <w:r>
-        <w:rPr>
-          <w:sz w:val="23"/>
-          <w:szCs w:val="23"/>
-        </w:rPr>
-        <w:t xml:space="preserve"> </w:t>
-      </w:r>
-      <w:r>
-        <w:rPr>
-          <w:sz w:val="23"/>
-          <w:szCs w:val="23"/>
-        </w:rPr>
-        <w:t>valuable</w:t>
-      </w:r>
-      <w:r>
-        <w:rPr>
-          <w:sz w:val="23"/>
-          <w:szCs w:val="23"/>
-        </w:rPr>
-        <w:t xml:space="preserve"> information while </w:t>
-      </w:r>
-      <w:r>
-        <w:rPr>
-          <w:sz w:val="23"/>
-          <w:szCs w:val="23"/>
-        </w:rPr>
-        <w:t>performing lifts</w:t>
-      </w:r>
-      <w:r>
-        <w:rPr>
-          <w:sz w:val="23"/>
-          <w:szCs w:val="23"/>
-        </w:rPr>
-        <w:t xml:space="preserve"> with great accuracy</w:t>
-      </w:r>
-      <w:r>
-        <w:rPr>
-          <w:sz w:val="23"/>
-          <w:szCs w:val="23"/>
-        </w:rPr>
-        <w:t>.</w:t>
-      </w:r>
-      <w:r>
-        <w:rPr>
-          <w:sz w:val="23"/>
-          <w:szCs w:val="23"/>
-        </w:rPr>
-        <w:t xml:space="preserve"> Then in real time </w:t>
-      </w:r>
-      <w:r>
-        <w:rPr>
-          <w:sz w:val="23"/>
-          <w:szCs w:val="23"/>
-        </w:rPr>
-        <w:t>calculating</w:t>
-      </w:r>
-      <w:r>
-        <w:rPr>
-          <w:sz w:val="23"/>
-          <w:szCs w:val="23"/>
-        </w:rPr>
-        <w:t xml:space="preserve"> and displaying information of the lift just performed by the user</w:t>
-      </w:r>
-      <w:r>
-        <w:rPr>
-          <w:sz w:val="23"/>
-          <w:szCs w:val="23"/>
-        </w:rPr>
-        <w:t xml:space="preserve"> to help in the</w:t>
-      </w:r>
-      <w:r>
-        <w:rPr>
-          <w:sz w:val="23"/>
-          <w:szCs w:val="23"/>
-        </w:rPr>
-        <w:t xml:space="preserve"> coaching of the</w:t>
-      </w:r>
-      <w:r>
-        <w:rPr>
-          <w:sz w:val="23"/>
-          <w:szCs w:val="23"/>
-        </w:rPr>
-        <w:t xml:space="preserve"> user</w:t>
-      </w:r>
-      <w:r>
-        <w:rPr>
-          <w:sz w:val="23"/>
-          <w:szCs w:val="23"/>
-        </w:rPr>
-        <w:t>s</w:t>
-      </w:r>
-      <w:r>
-        <w:rPr>
-          <w:sz w:val="23"/>
-          <w:szCs w:val="23"/>
-        </w:rPr>
-        <w:t>.</w:t>
-      </w:r>
-    </w:p>
-    <w:p>
-      <w:r>
-        <w:t xml:space="preserve">This application will also be very </w:t>
-      </w:r>
-      <w:r>
-        <w:t>beneficial</w:t>
-      </w:r>
-      <w:r>
-        <w:t xml:space="preserve"> for user that may not be </w:t>
-      </w:r>
-      <w:r>
-        <w:t xml:space="preserve">power lifters and just want to improve their </w:t>
-      </w:r>
-      <w:r>
-        <w:t>strength</w:t>
-      </w:r>
-      <w:r>
-        <w:t xml:space="preserve"> on </w:t>
-      </w:r>
-      <w:r>
-        <w:t xml:space="preserve">certain lifts like the </w:t>
-      </w:r>
-      <w:r>
-        <w:t xml:space="preserve">incline </w:t>
-      </w:r>
-      <w:r>
-        <w:t xml:space="preserve">bench </w:t>
-      </w:r>
-      <w:r>
-        <w:t>press.</w:t>
-      </w:r>
-      <w:r>
-        <w:t xml:space="preserve"> </w:t>
-      </w:r>
-      <w:r>
-        <w:t xml:space="preserve">As </w:t>
-      </w:r>
-      <w:r>
-        <w:t xml:space="preserve">novice user and </w:t>
-      </w:r>
-      <w:r>
-        <w:t>experienced</w:t>
-      </w:r>
-      <w:r>
-        <w:t xml:space="preserve"> user will be able to use this application it will </w:t>
-      </w:r>
-      <w:r>
-        <w:t xml:space="preserve">have </w:t>
-      </w:r>
-      <w:r>
-        <w:t>to</w:t>
-      </w:r>
-      <w:r>
-        <w:t xml:space="preserve"> have </w:t>
-      </w:r>
-      <w:r>
-        <w:t xml:space="preserve">a very easy to use </w:t>
-      </w:r>
-      <w:r>
-        <w:t>interface giving the user all the information he needs at a click of a button.</w:t>
-      </w:r>
+        <w:t xml:space="preserve">This document is to show, elaborate and specify the functionality of the application that is being developed “Power Athlon”. Also, within this document defining its scope and vision for this project will be discussed. The document will give a written account of all the functionality that will be implemented in the creation of </w:t>
+      </w:r>
+      <w:r>
+        <w:rPr>
+          <w:sz w:val="23"/>
+          <w:szCs w:val="23"/>
+        </w:rPr>
+        <w:t>this</w:t>
+      </w:r>
+      <w:r>
+        <w:rPr>
+          <w:sz w:val="23"/>
+          <w:szCs w:val="23"/>
+        </w:rPr>
+        <w:t xml:space="preserve"> power lifting application using </w:t>
+      </w:r>
+      <w:proofErr w:type="spellStart"/>
+      <w:r>
+        <w:rPr>
+          <w:sz w:val="23"/>
+          <w:szCs w:val="23"/>
+        </w:rPr>
+        <w:t>movesense</w:t>
+      </w:r>
+      <w:proofErr w:type="spellEnd"/>
+      <w:r>
+        <w:rPr>
+          <w:sz w:val="23"/>
+          <w:szCs w:val="23"/>
+        </w:rPr>
+        <w:t xml:space="preserve"> technology. As this product is made to improve strength for a number of sports athletes lots of the functionality that will be implement will be common functionality used in most fitness application like displaying important information to a user.  </w:t>
+      </w:r>
+    </w:p>
+    <w:p>
+      <w:pPr>
+        <w:rPr>
+          <w:sz w:val="23"/>
+          <w:szCs w:val="23"/>
+          <w:lang w:val="en-US"/>
+        </w:rPr>
+      </w:pPr>
+      <w:r>
+        <w:rPr>
+          <w:sz w:val="23"/>
+          <w:szCs w:val="23"/>
+        </w:rPr>
+        <w:t xml:space="preserve">This functional document is broken down into multiple sections Target users, </w:t>
+      </w:r>
+      <w:r>
+        <w:rPr>
+          <w:sz w:val="23"/>
+          <w:szCs w:val="23"/>
+        </w:rPr>
+        <w:t xml:space="preserve">Use cases, </w:t>
+      </w:r>
+      <w:proofErr w:type="spellStart"/>
+      <w:r>
+        <w:rPr>
+          <w:sz w:val="23"/>
+          <w:szCs w:val="23"/>
+        </w:rPr>
+        <w:t>Furps</w:t>
+      </w:r>
+      <w:proofErr w:type="spellEnd"/>
+      <w:r>
+        <w:rPr>
+          <w:sz w:val="23"/>
+          <w:szCs w:val="23"/>
+        </w:rPr>
+        <w:t>+, metrics, testing</w:t>
+      </w:r>
+      <w:r>
+        <w:rPr>
+          <w:sz w:val="23"/>
+          <w:szCs w:val="23"/>
+        </w:rPr>
+        <w:t>. While this document will provide a good overview of the development of this project. This does not mean that all the functionality are fixed and cannot be changed as the dynamic nature of software changes will be done throughout the development part of the project. While developing this application the goal for the project will be to evolve and continue to be evolving which will in turn create an application that customers will want.</w:t>
+      </w:r>
+    </w:p>
+    <w:p/>
+    <w:p>
       <w:r>
         <w:br w:type="page"/>
       </w:r>
@@ -3483,7 +2617,813 @@
           <w:numId w:val="8"/>
         </w:numPr>
       </w:pPr>
-      <w:bookmarkStart w:id="3" w:name="_Toc24743771"/>
+      <w:bookmarkStart w:id="3" w:name="_Toc25942188"/>
+      <w:r>
+        <w:lastRenderedPageBreak/>
+        <w:t>Target users</w:t>
+      </w:r>
+      <w:bookmarkEnd w:id="3"/>
+    </w:p>
+    <w:p>
+      <w:pPr>
+        <w:rPr>
+          <w:sz w:val="23"/>
+          <w:szCs w:val="23"/>
+        </w:rPr>
+      </w:pPr>
+      <w:r>
+        <w:rPr>
+          <w:sz w:val="23"/>
+          <w:szCs w:val="23"/>
+        </w:rPr>
+        <w:t xml:space="preserve">Power Athlon </w:t>
+      </w:r>
+      <w:r>
+        <w:rPr>
+          <w:sz w:val="23"/>
+          <w:szCs w:val="23"/>
+        </w:rPr>
+        <w:t>targeted</w:t>
+      </w:r>
+      <w:r>
+        <w:rPr>
+          <w:sz w:val="23"/>
+          <w:szCs w:val="23"/>
+        </w:rPr>
+        <w:t xml:space="preserve"> users </w:t>
+      </w:r>
+      <w:r>
+        <w:rPr>
+          <w:sz w:val="23"/>
+          <w:szCs w:val="23"/>
+        </w:rPr>
+        <w:t>ar</w:t>
+      </w:r>
+      <w:r>
+        <w:rPr>
+          <w:sz w:val="23"/>
+          <w:szCs w:val="23"/>
+        </w:rPr>
+        <w:t>e anyone</w:t>
+      </w:r>
+      <w:r>
+        <w:rPr>
+          <w:sz w:val="23"/>
+          <w:szCs w:val="23"/>
+        </w:rPr>
+        <w:t xml:space="preserve"> with any level of strength training</w:t>
+      </w:r>
+      <w:r>
+        <w:rPr>
+          <w:sz w:val="23"/>
+          <w:szCs w:val="23"/>
+        </w:rPr>
+        <w:t xml:space="preserve"> from novice to </w:t>
+      </w:r>
+      <w:r>
+        <w:rPr>
+          <w:sz w:val="23"/>
+          <w:szCs w:val="23"/>
+        </w:rPr>
+        <w:t>experienced lifters</w:t>
+      </w:r>
+      <w:r>
+        <w:rPr>
+          <w:sz w:val="23"/>
+          <w:szCs w:val="23"/>
+        </w:rPr>
+        <w:t xml:space="preserve"> </w:t>
+      </w:r>
+      <w:r>
+        <w:rPr>
+          <w:sz w:val="23"/>
+          <w:szCs w:val="23"/>
+        </w:rPr>
+        <w:t xml:space="preserve">who </w:t>
+      </w:r>
+      <w:r>
+        <w:rPr>
+          <w:sz w:val="23"/>
+          <w:szCs w:val="23"/>
+        </w:rPr>
+        <w:t xml:space="preserve">wish </w:t>
+      </w:r>
+      <w:r>
+        <w:rPr>
+          <w:sz w:val="23"/>
+          <w:szCs w:val="23"/>
+        </w:rPr>
+        <w:t xml:space="preserve">to increase </w:t>
+      </w:r>
+      <w:r>
+        <w:rPr>
+          <w:sz w:val="23"/>
+          <w:szCs w:val="23"/>
+        </w:rPr>
+        <w:t>strength</w:t>
+      </w:r>
+      <w:r>
+        <w:rPr>
+          <w:sz w:val="23"/>
+          <w:szCs w:val="23"/>
+        </w:rPr>
+        <w:t xml:space="preserve"> in the </w:t>
+      </w:r>
+      <w:r>
+        <w:rPr>
+          <w:sz w:val="23"/>
+          <w:szCs w:val="23"/>
+        </w:rPr>
+        <w:t>three</w:t>
+      </w:r>
+      <w:r>
+        <w:rPr>
+          <w:sz w:val="23"/>
+          <w:szCs w:val="23"/>
+        </w:rPr>
+        <w:t xml:space="preserve"> main compound lifts </w:t>
+      </w:r>
+      <w:r>
+        <w:rPr>
+          <w:sz w:val="23"/>
+          <w:szCs w:val="23"/>
+        </w:rPr>
+        <w:t>(squat, bench and deadlift)</w:t>
+      </w:r>
+      <w:r>
+        <w:rPr>
+          <w:sz w:val="23"/>
+          <w:szCs w:val="23"/>
+        </w:rPr>
+        <w:t xml:space="preserve"> </w:t>
+      </w:r>
+      <w:r>
+        <w:rPr>
+          <w:sz w:val="23"/>
+          <w:szCs w:val="23"/>
+        </w:rPr>
+        <w:t xml:space="preserve">primality used in the powerlifting </w:t>
+      </w:r>
+      <w:r>
+        <w:rPr>
+          <w:sz w:val="23"/>
+          <w:szCs w:val="23"/>
+        </w:rPr>
+        <w:t>meets</w:t>
+      </w:r>
+      <w:r>
+        <w:rPr>
+          <w:sz w:val="23"/>
+          <w:szCs w:val="23"/>
+        </w:rPr>
+        <w:t>.</w:t>
+      </w:r>
+      <w:r>
+        <w:rPr>
+          <w:sz w:val="23"/>
+          <w:szCs w:val="23"/>
+        </w:rPr>
+        <w:t xml:space="preserve"> </w:t>
+      </w:r>
+    </w:p>
+    <w:p>
+      <w:pPr>
+        <w:rPr>
+          <w:sz w:val="23"/>
+          <w:szCs w:val="23"/>
+        </w:rPr>
+      </w:pPr>
+      <w:r>
+        <w:rPr>
+          <w:sz w:val="23"/>
+          <w:szCs w:val="23"/>
+        </w:rPr>
+        <w:t>A novice lifter</w:t>
+      </w:r>
+      <w:r>
+        <w:rPr>
+          <w:sz w:val="23"/>
+          <w:szCs w:val="23"/>
+        </w:rPr>
+        <w:t xml:space="preserve"> would be </w:t>
+      </w:r>
+      <w:r>
+        <w:rPr>
+          <w:sz w:val="23"/>
+          <w:szCs w:val="23"/>
+        </w:rPr>
+        <w:t>similar</w:t>
+      </w:r>
+      <w:r>
+        <w:rPr>
+          <w:sz w:val="23"/>
+          <w:szCs w:val="23"/>
+        </w:rPr>
+        <w:t xml:space="preserve"> to </w:t>
+      </w:r>
+      <w:r>
+        <w:rPr>
+          <w:sz w:val="23"/>
+          <w:szCs w:val="23"/>
+        </w:rPr>
+        <w:t>train</w:t>
+      </w:r>
+      <w:r>
+        <w:rPr>
+          <w:sz w:val="23"/>
+          <w:szCs w:val="23"/>
+        </w:rPr>
+        <w:t>ee which mean</w:t>
+      </w:r>
+      <w:r>
+        <w:rPr>
+          <w:sz w:val="23"/>
+          <w:szCs w:val="23"/>
+        </w:rPr>
+        <w:t xml:space="preserve">s </w:t>
+      </w:r>
+      <w:r>
+        <w:rPr>
+          <w:sz w:val="23"/>
+          <w:szCs w:val="23"/>
+        </w:rPr>
+        <w:t xml:space="preserve">a lifter who is </w:t>
+      </w:r>
+      <w:r>
+        <w:rPr>
+          <w:sz w:val="23"/>
+          <w:szCs w:val="23"/>
+        </w:rPr>
+        <w:t xml:space="preserve">new to the </w:t>
+      </w:r>
+      <w:r>
+        <w:rPr>
+          <w:sz w:val="23"/>
+          <w:szCs w:val="23"/>
+        </w:rPr>
+        <w:t>stress of lifting</w:t>
+      </w:r>
+      <w:r>
+        <w:rPr>
+          <w:sz w:val="23"/>
+          <w:szCs w:val="23"/>
+        </w:rPr>
+        <w:t xml:space="preserve"> weights on </w:t>
+      </w:r>
+      <w:r>
+        <w:rPr>
+          <w:sz w:val="23"/>
+          <w:szCs w:val="23"/>
+        </w:rPr>
+        <w:t>daily or we</w:t>
+      </w:r>
+      <w:r>
+        <w:rPr>
+          <w:sz w:val="23"/>
+          <w:szCs w:val="23"/>
+        </w:rPr>
+        <w:t>ekly</w:t>
+      </w:r>
+      <w:r>
+        <w:rPr>
+          <w:sz w:val="23"/>
+          <w:szCs w:val="23"/>
+        </w:rPr>
+        <w:t xml:space="preserve"> bas</w:t>
+      </w:r>
+      <w:r>
+        <w:rPr>
+          <w:sz w:val="23"/>
+          <w:szCs w:val="23"/>
+        </w:rPr>
+        <w:t>es</w:t>
+      </w:r>
+      <w:r>
+        <w:rPr>
+          <w:sz w:val="23"/>
+          <w:szCs w:val="23"/>
+        </w:rPr>
+        <w:t>.</w:t>
+      </w:r>
+      <w:r>
+        <w:rPr>
+          <w:sz w:val="23"/>
+          <w:szCs w:val="23"/>
+        </w:rPr>
+        <w:t xml:space="preserve"> As </w:t>
+      </w:r>
+      <w:r>
+        <w:rPr>
+          <w:sz w:val="23"/>
+          <w:szCs w:val="23"/>
+        </w:rPr>
+        <w:t xml:space="preserve">novices </w:t>
+      </w:r>
+      <w:r>
+        <w:rPr>
+          <w:sz w:val="23"/>
+          <w:szCs w:val="23"/>
+        </w:rPr>
+        <w:t xml:space="preserve">to </w:t>
+      </w:r>
+      <w:r>
+        <w:rPr>
+          <w:sz w:val="23"/>
+          <w:szCs w:val="23"/>
+        </w:rPr>
+        <w:t xml:space="preserve">strength </w:t>
+      </w:r>
+      <w:r>
+        <w:rPr>
+          <w:sz w:val="23"/>
+          <w:szCs w:val="23"/>
+        </w:rPr>
+        <w:t>trainin</w:t>
+      </w:r>
+      <w:r>
+        <w:rPr>
+          <w:sz w:val="23"/>
+          <w:szCs w:val="23"/>
+        </w:rPr>
+        <w:t xml:space="preserve">g using Power Athlon </w:t>
+      </w:r>
+      <w:r>
+        <w:rPr>
+          <w:sz w:val="23"/>
+          <w:szCs w:val="23"/>
+        </w:rPr>
+        <w:t xml:space="preserve">would </w:t>
+      </w:r>
+      <w:r>
+        <w:rPr>
+          <w:sz w:val="23"/>
+          <w:szCs w:val="23"/>
+        </w:rPr>
+        <w:t xml:space="preserve">use the </w:t>
+      </w:r>
+      <w:r>
+        <w:rPr>
+          <w:sz w:val="23"/>
+          <w:szCs w:val="23"/>
+        </w:rPr>
+        <w:t xml:space="preserve">same </w:t>
+      </w:r>
+      <w:r>
+        <w:rPr>
+          <w:sz w:val="23"/>
+          <w:szCs w:val="23"/>
+        </w:rPr>
+        <w:t>UI</w:t>
+      </w:r>
+      <w:r>
+        <w:rPr>
+          <w:sz w:val="23"/>
+          <w:szCs w:val="23"/>
+        </w:rPr>
+        <w:t xml:space="preserve"> </w:t>
+      </w:r>
+      <w:r>
+        <w:rPr>
+          <w:sz w:val="23"/>
+          <w:szCs w:val="23"/>
+        </w:rPr>
+        <w:t>as a</w:t>
+      </w:r>
+      <w:r>
+        <w:rPr>
+          <w:sz w:val="23"/>
+          <w:szCs w:val="23"/>
+        </w:rPr>
+        <w:t xml:space="preserve">n </w:t>
+      </w:r>
+      <w:r>
+        <w:rPr>
+          <w:sz w:val="23"/>
+          <w:szCs w:val="23"/>
+        </w:rPr>
+        <w:t xml:space="preserve">experienced </w:t>
+      </w:r>
+      <w:r>
+        <w:rPr>
+          <w:sz w:val="23"/>
+          <w:szCs w:val="23"/>
+        </w:rPr>
+        <w:t>lifter</w:t>
+      </w:r>
+      <w:r>
+        <w:rPr>
+          <w:sz w:val="23"/>
+          <w:szCs w:val="23"/>
+        </w:rPr>
+        <w:t>.</w:t>
+      </w:r>
+      <w:r>
+        <w:rPr>
+          <w:sz w:val="23"/>
+          <w:szCs w:val="23"/>
+        </w:rPr>
+        <w:t xml:space="preserve"> As both </w:t>
+      </w:r>
+      <w:r>
+        <w:rPr>
+          <w:sz w:val="23"/>
+          <w:szCs w:val="23"/>
+        </w:rPr>
+        <w:t xml:space="preserve">experienced and novice </w:t>
+      </w:r>
+      <w:r>
+        <w:rPr>
+          <w:sz w:val="23"/>
+          <w:szCs w:val="23"/>
+        </w:rPr>
+        <w:t xml:space="preserve">users would train </w:t>
+      </w:r>
+      <w:r>
+        <w:rPr>
+          <w:sz w:val="23"/>
+          <w:szCs w:val="23"/>
+        </w:rPr>
+        <w:t xml:space="preserve">very </w:t>
+      </w:r>
+      <w:r>
+        <w:rPr>
+          <w:sz w:val="23"/>
+          <w:szCs w:val="23"/>
+        </w:rPr>
+        <w:t xml:space="preserve">similar </w:t>
+      </w:r>
+      <w:r>
+        <w:rPr>
+          <w:sz w:val="23"/>
+          <w:szCs w:val="23"/>
+        </w:rPr>
+        <w:t xml:space="preserve">using the </w:t>
+      </w:r>
+      <w:r>
+        <w:rPr>
+          <w:sz w:val="23"/>
+          <w:szCs w:val="23"/>
+        </w:rPr>
+        <w:t xml:space="preserve">three </w:t>
+      </w:r>
+      <w:r>
+        <w:rPr>
+          <w:sz w:val="23"/>
+          <w:szCs w:val="23"/>
+        </w:rPr>
+        <w:t xml:space="preserve">powerlifting </w:t>
+      </w:r>
+      <w:r>
+        <w:rPr>
+          <w:sz w:val="23"/>
+          <w:szCs w:val="23"/>
+        </w:rPr>
+        <w:t>lifts</w:t>
+      </w:r>
+      <w:r>
+        <w:rPr>
+          <w:sz w:val="23"/>
+          <w:szCs w:val="23"/>
+        </w:rPr>
+        <w:t xml:space="preserve"> to base </w:t>
+      </w:r>
+      <w:r>
+        <w:rPr>
+          <w:sz w:val="23"/>
+          <w:szCs w:val="23"/>
+        </w:rPr>
+        <w:t>their</w:t>
+      </w:r>
+      <w:r>
+        <w:rPr>
+          <w:sz w:val="23"/>
+          <w:szCs w:val="23"/>
+        </w:rPr>
+        <w:t xml:space="preserve"> training around</w:t>
+      </w:r>
+      <w:r>
+        <w:rPr>
+          <w:sz w:val="23"/>
+          <w:szCs w:val="23"/>
+        </w:rPr>
+        <w:t>.</w:t>
+      </w:r>
+      <w:r>
+        <w:rPr>
+          <w:sz w:val="23"/>
+          <w:szCs w:val="23"/>
+        </w:rPr>
+        <w:t xml:space="preserve"> The main difference in </w:t>
+      </w:r>
+      <w:r>
+        <w:rPr>
+          <w:sz w:val="23"/>
+          <w:szCs w:val="23"/>
+        </w:rPr>
+        <w:t>training</w:t>
+      </w:r>
+      <w:r>
+        <w:rPr>
+          <w:sz w:val="23"/>
+          <w:szCs w:val="23"/>
+        </w:rPr>
+        <w:t xml:space="preserve"> </w:t>
+      </w:r>
+      <w:r>
+        <w:rPr>
+          <w:sz w:val="23"/>
+          <w:szCs w:val="23"/>
+        </w:rPr>
+        <w:t>for an</w:t>
+      </w:r>
+      <w:r>
+        <w:rPr>
+          <w:sz w:val="23"/>
+          <w:szCs w:val="23"/>
+        </w:rPr>
+        <w:t xml:space="preserve"> </w:t>
+      </w:r>
+      <w:r>
+        <w:rPr>
+          <w:sz w:val="23"/>
+          <w:szCs w:val="23"/>
+        </w:rPr>
+        <w:t xml:space="preserve">experienced to </w:t>
+      </w:r>
+      <w:r>
+        <w:rPr>
+          <w:sz w:val="23"/>
+          <w:szCs w:val="23"/>
+        </w:rPr>
+        <w:t xml:space="preserve">novice lifter would be </w:t>
+      </w:r>
+      <w:r>
+        <w:rPr>
+          <w:sz w:val="23"/>
+          <w:szCs w:val="23"/>
+        </w:rPr>
+        <w:t>the total load of weight that an experienced lift</w:t>
+      </w:r>
+      <w:r>
+        <w:rPr>
+          <w:sz w:val="23"/>
+          <w:szCs w:val="23"/>
+        </w:rPr>
+        <w:t xml:space="preserve">er </w:t>
+      </w:r>
+      <w:r>
+        <w:rPr>
+          <w:sz w:val="23"/>
+          <w:szCs w:val="23"/>
+        </w:rPr>
+        <w:t xml:space="preserve">would </w:t>
+      </w:r>
+      <w:r>
+        <w:rPr>
+          <w:sz w:val="23"/>
+          <w:szCs w:val="23"/>
+        </w:rPr>
+        <w:t xml:space="preserve">move after that most of the </w:t>
+      </w:r>
+      <w:r>
+        <w:rPr>
+          <w:sz w:val="23"/>
+          <w:szCs w:val="23"/>
+        </w:rPr>
+        <w:t>training would be very similar</w:t>
+      </w:r>
+      <w:r>
+        <w:rPr>
+          <w:sz w:val="23"/>
+          <w:szCs w:val="23"/>
+        </w:rPr>
+        <w:t xml:space="preserve"> structure wise</w:t>
+      </w:r>
+      <w:r>
+        <w:rPr>
+          <w:sz w:val="23"/>
+          <w:szCs w:val="23"/>
+        </w:rPr>
+        <w:t>.</w:t>
+      </w:r>
+    </w:p>
+    <w:p>
+      <w:pPr>
+        <w:rPr>
+          <w:sz w:val="23"/>
+          <w:szCs w:val="23"/>
+        </w:rPr>
+      </w:pPr>
+      <w:r>
+        <w:rPr>
+          <w:sz w:val="23"/>
+          <w:szCs w:val="23"/>
+        </w:rPr>
+        <w:t xml:space="preserve">The use of </w:t>
+      </w:r>
+      <w:proofErr w:type="spellStart"/>
+      <w:r>
+        <w:rPr>
+          <w:sz w:val="23"/>
+          <w:szCs w:val="23"/>
+        </w:rPr>
+        <w:t>movesense</w:t>
+      </w:r>
+      <w:proofErr w:type="spellEnd"/>
+      <w:r>
+        <w:rPr>
+          <w:sz w:val="23"/>
+          <w:szCs w:val="23"/>
+        </w:rPr>
+        <w:t xml:space="preserve"> sensors will </w:t>
+      </w:r>
+      <w:r>
+        <w:rPr>
+          <w:sz w:val="23"/>
+          <w:szCs w:val="23"/>
+        </w:rPr>
+        <w:t xml:space="preserve">enable user to be able to </w:t>
+      </w:r>
+      <w:r>
+        <w:rPr>
+          <w:sz w:val="23"/>
+          <w:szCs w:val="23"/>
+        </w:rPr>
+        <w:t>retrieve</w:t>
+      </w:r>
+      <w:r>
+        <w:rPr>
+          <w:sz w:val="23"/>
+          <w:szCs w:val="23"/>
+        </w:rPr>
+        <w:t xml:space="preserve"> </w:t>
+      </w:r>
+      <w:r>
+        <w:rPr>
+          <w:sz w:val="23"/>
+          <w:szCs w:val="23"/>
+        </w:rPr>
+        <w:t>valuable</w:t>
+      </w:r>
+      <w:r>
+        <w:rPr>
+          <w:sz w:val="23"/>
+          <w:szCs w:val="23"/>
+        </w:rPr>
+        <w:t xml:space="preserve"> information while </w:t>
+      </w:r>
+      <w:r>
+        <w:rPr>
+          <w:sz w:val="23"/>
+          <w:szCs w:val="23"/>
+        </w:rPr>
+        <w:t>performing lifts</w:t>
+      </w:r>
+      <w:r>
+        <w:rPr>
+          <w:sz w:val="23"/>
+          <w:szCs w:val="23"/>
+        </w:rPr>
+        <w:t xml:space="preserve"> with great accuracy</w:t>
+      </w:r>
+      <w:r>
+        <w:rPr>
+          <w:sz w:val="23"/>
+          <w:szCs w:val="23"/>
+        </w:rPr>
+        <w:t>.</w:t>
+      </w:r>
+      <w:r>
+        <w:rPr>
+          <w:sz w:val="23"/>
+          <w:szCs w:val="23"/>
+        </w:rPr>
+        <w:t xml:space="preserve"> Then in real time </w:t>
+      </w:r>
+      <w:r>
+        <w:rPr>
+          <w:sz w:val="23"/>
+          <w:szCs w:val="23"/>
+        </w:rPr>
+        <w:t>calculating</w:t>
+      </w:r>
+      <w:r>
+        <w:rPr>
+          <w:sz w:val="23"/>
+          <w:szCs w:val="23"/>
+        </w:rPr>
+        <w:t xml:space="preserve"> and displaying information of the lift just performed by the user</w:t>
+      </w:r>
+      <w:r>
+        <w:rPr>
+          <w:sz w:val="23"/>
+          <w:szCs w:val="23"/>
+        </w:rPr>
+        <w:t xml:space="preserve"> to help in the</w:t>
+      </w:r>
+      <w:r>
+        <w:rPr>
+          <w:sz w:val="23"/>
+          <w:szCs w:val="23"/>
+        </w:rPr>
+        <w:t xml:space="preserve"> coaching of the</w:t>
+      </w:r>
+      <w:r>
+        <w:rPr>
+          <w:sz w:val="23"/>
+          <w:szCs w:val="23"/>
+        </w:rPr>
+        <w:t xml:space="preserve"> user</w:t>
+      </w:r>
+      <w:r>
+        <w:rPr>
+          <w:sz w:val="23"/>
+          <w:szCs w:val="23"/>
+        </w:rPr>
+        <w:t>s</w:t>
+      </w:r>
+      <w:r>
+        <w:rPr>
+          <w:sz w:val="23"/>
+          <w:szCs w:val="23"/>
+        </w:rPr>
+        <w:t>.</w:t>
+      </w:r>
+    </w:p>
+    <w:p>
+      <w:r>
+        <w:t xml:space="preserve">This application will also be very </w:t>
+      </w:r>
+      <w:r>
+        <w:t>beneficial</w:t>
+      </w:r>
+      <w:r>
+        <w:t xml:space="preserve"> for user that may not be </w:t>
+      </w:r>
+      <w:r>
+        <w:t xml:space="preserve">power lifters and just want to improve their </w:t>
+      </w:r>
+      <w:r>
+        <w:t>strength</w:t>
+      </w:r>
+      <w:r>
+        <w:t xml:space="preserve"> on </w:t>
+      </w:r>
+      <w:r>
+        <w:t xml:space="preserve">certain lifts like the </w:t>
+      </w:r>
+      <w:r>
+        <w:t xml:space="preserve">incline </w:t>
+      </w:r>
+      <w:r>
+        <w:t xml:space="preserve">bench </w:t>
+      </w:r>
+      <w:r>
+        <w:t>press.</w:t>
+      </w:r>
+      <w:r>
+        <w:t xml:space="preserve"> </w:t>
+      </w:r>
+      <w:r>
+        <w:t xml:space="preserve">As </w:t>
+      </w:r>
+      <w:r>
+        <w:t xml:space="preserve">novice user and </w:t>
+      </w:r>
+      <w:r>
+        <w:t>experienced</w:t>
+      </w:r>
+      <w:r>
+        <w:t xml:space="preserve"> user will be able to use this application it will </w:t>
+      </w:r>
+      <w:r>
+        <w:t xml:space="preserve">have </w:t>
+      </w:r>
+      <w:r>
+        <w:t>to</w:t>
+      </w:r>
+      <w:r>
+        <w:t xml:space="preserve"> have </w:t>
+      </w:r>
+      <w:r>
+        <w:t xml:space="preserve">a very easy to use </w:t>
+      </w:r>
+      <w:r>
+        <w:t>interface giving the user all the information he needs at a click of a button.</w:t>
+      </w:r>
+      <w:r>
+        <w:br w:type="page"/>
+      </w:r>
+    </w:p>
+    <w:p>
+      <w:pPr>
+        <w:pStyle w:val="Heading1"/>
+        <w:numPr>
+          <w:ilvl w:val="0"/>
+          <w:numId w:val="8"/>
+        </w:numPr>
+      </w:pPr>
+      <w:bookmarkStart w:id="4" w:name="_Toc25942189"/>
       <w:r>
         <w:lastRenderedPageBreak/>
         <w:t>Main u</w:t>
@@ -3500,7 +3440,7 @@
       <w:r>
         <w:t>s</w:t>
       </w:r>
-      <w:bookmarkEnd w:id="3"/>
+      <w:bookmarkEnd w:id="4"/>
       <w:r>
         <w:t xml:space="preserve"> </w:t>
       </w:r>
@@ -3553,6 +3493,7 @@
       <w:pPr>
         <w:jc w:val="center"/>
       </w:pPr>
+      <w:bookmarkStart w:id="5" w:name="_GoBack"/>
       <w:r>
         <w:rPr>
           <w:noProof/>
@@ -3593,6 +3534,7 @@
           </wp:inline>
         </w:drawing>
       </w:r>
+      <w:bookmarkEnd w:id="5"/>
     </w:p>
     <w:p>
       <w:pPr>
@@ -3638,11 +3580,11 @@
           <w:numId w:val="8"/>
         </w:numPr>
       </w:pPr>
-      <w:bookmarkStart w:id="4" w:name="_Toc24743772"/>
+      <w:bookmarkStart w:id="6" w:name="_Toc25942190"/>
       <w:r>
         <w:t>Brief Use Cases</w:t>
       </w:r>
-      <w:bookmarkEnd w:id="4"/>
+      <w:bookmarkEnd w:id="6"/>
     </w:p>
     <w:p>
       <w:pPr>
@@ -3652,14 +3594,14 @@
           <w:numId w:val="16"/>
         </w:numPr>
       </w:pPr>
-      <w:bookmarkStart w:id="5" w:name="_Toc24743773"/>
+      <w:bookmarkStart w:id="7" w:name="_Toc25942191"/>
       <w:r>
         <w:t>Regi</w:t>
       </w:r>
       <w:r>
         <w:t>ster user</w:t>
       </w:r>
-      <w:bookmarkEnd w:id="5"/>
+      <w:bookmarkEnd w:id="7"/>
       <w:r>
         <w:t xml:space="preserve"> </w:t>
       </w:r>
@@ -4166,7 +4108,30 @@
           <w:sz w:val="23"/>
           <w:szCs w:val="23"/>
         </w:rPr>
-        <w:t>Step 3 is repeated again.</w:t>
+        <w:t xml:space="preserve">Step </w:t>
+      </w:r>
+      <w:bookmarkStart w:id="8" w:name="_Hlk25410420"/>
+      <w:r>
+        <w:rPr>
+          <w:sz w:val="23"/>
+          <w:szCs w:val="23"/>
+        </w:rPr>
+        <w:t>three</w:t>
+      </w:r>
+      <w:r>
+        <w:rPr>
+          <w:sz w:val="23"/>
+          <w:szCs w:val="23"/>
+        </w:rPr>
+        <w:t xml:space="preserve"> </w:t>
+      </w:r>
+      <w:bookmarkEnd w:id="8"/>
+      <w:r>
+        <w:rPr>
+          <w:sz w:val="23"/>
+          <w:szCs w:val="23"/>
+        </w:rPr>
+        <w:t>is repeated again.</w:t>
       </w:r>
     </w:p>
     <w:p>
@@ -4287,7 +4252,21 @@
           <w:sz w:val="23"/>
           <w:szCs w:val="23"/>
         </w:rPr>
-        <w:t>Step 3 is repeated again.</w:t>
+        <w:t xml:space="preserve">Step </w:t>
+      </w:r>
+      <w:r>
+        <w:rPr>
+          <w:sz w:val="23"/>
+          <w:szCs w:val="23"/>
+        </w:rPr>
+        <w:t>three</w:t>
+      </w:r>
+      <w:r>
+        <w:rPr>
+          <w:sz w:val="23"/>
+          <w:szCs w:val="23"/>
+        </w:rPr>
+        <w:t xml:space="preserve"> is repeated again.</w:t>
       </w:r>
     </w:p>
     <w:p>
@@ -4437,7 +4416,21 @@
           <w:sz w:val="23"/>
           <w:szCs w:val="23"/>
         </w:rPr>
-        <w:t>Step 3 is repeated again.</w:t>
+        <w:t xml:space="preserve">Step </w:t>
+      </w:r>
+      <w:r>
+        <w:rPr>
+          <w:sz w:val="23"/>
+          <w:szCs w:val="23"/>
+        </w:rPr>
+        <w:t>three</w:t>
+      </w:r>
+      <w:r>
+        <w:rPr>
+          <w:sz w:val="23"/>
+          <w:szCs w:val="23"/>
+        </w:rPr>
+        <w:t xml:space="preserve"> is repeated again.</w:t>
       </w:r>
     </w:p>
     <w:p>
@@ -4458,12 +4451,12 @@
           <w:numId w:val="16"/>
         </w:numPr>
       </w:pPr>
-      <w:bookmarkStart w:id="6" w:name="_Toc24743774"/>
+      <w:bookmarkStart w:id="9" w:name="_Toc25942192"/>
       <w:r>
         <w:lastRenderedPageBreak/>
         <w:t>Input / edit height and weight</w:t>
       </w:r>
-      <w:bookmarkEnd w:id="6"/>
+      <w:bookmarkEnd w:id="9"/>
       <w:r>
         <w:t xml:space="preserve"> </w:t>
       </w:r>
@@ -4655,6 +4648,7 @@
         </w:rPr>
         <w:t xml:space="preserve"> </w:t>
       </w:r>
+      <w:proofErr w:type="gramStart"/>
       <w:r>
         <w:rPr>
           <w:sz w:val="23"/>
@@ -4667,7 +4661,15 @@
           <w:sz w:val="23"/>
           <w:szCs w:val="23"/>
         </w:rPr>
-        <w:t xml:space="preserve"> can input </w:t>
+        <w:t xml:space="preserve"> can</w:t>
+      </w:r>
+      <w:proofErr w:type="gramEnd"/>
+      <w:r>
+        <w:rPr>
+          <w:sz w:val="23"/>
+          <w:szCs w:val="23"/>
+        </w:rPr>
+        <w:t xml:space="preserve"> input </w:t>
       </w:r>
       <w:r>
         <w:rPr>
@@ -4811,21 +4813,7 @@
           <w:sz w:val="23"/>
           <w:szCs w:val="23"/>
         </w:rPr>
-        <w:t xml:space="preserve">Input </w:t>
-      </w:r>
-      <w:r>
-        <w:rPr>
-          <w:sz w:val="23"/>
-          <w:szCs w:val="23"/>
-        </w:rPr>
-        <w:t xml:space="preserve">or </w:t>
-      </w:r>
-      <w:r>
-        <w:rPr>
-          <w:sz w:val="23"/>
-          <w:szCs w:val="23"/>
-        </w:rPr>
-        <w:t>edit height and weight</w:t>
+        <w:t>Input or edit height and weight</w:t>
       </w:r>
       <w:r>
         <w:rPr>
@@ -4970,7 +4958,21 @@
           <w:sz w:val="23"/>
           <w:szCs w:val="23"/>
         </w:rPr>
-        <w:t xml:space="preserve">the option to input </w:t>
+        <w:t>the option</w:t>
+      </w:r>
+      <w:r>
+        <w:rPr>
+          <w:sz w:val="23"/>
+          <w:szCs w:val="23"/>
+        </w:rPr>
+        <w:t>s</w:t>
+      </w:r>
+      <w:r>
+        <w:rPr>
+          <w:sz w:val="23"/>
+          <w:szCs w:val="23"/>
+        </w:rPr>
+        <w:t xml:space="preserve"> to input </w:t>
       </w:r>
       <w:r>
         <w:rPr>
@@ -5165,7 +5167,14 @@
           <w:sz w:val="23"/>
           <w:szCs w:val="23"/>
         </w:rPr>
-        <w:t xml:space="preserve"> step 3</w:t>
+        <w:t xml:space="preserve"> step </w:t>
+      </w:r>
+      <w:r>
+        <w:rPr>
+          <w:sz w:val="23"/>
+          <w:szCs w:val="23"/>
+        </w:rPr>
+        <w:t>three</w:t>
       </w:r>
       <w:r>
         <w:rPr>
@@ -5200,11 +5209,11 @@
           <w:numId w:val="16"/>
         </w:numPr>
       </w:pPr>
-      <w:bookmarkStart w:id="7" w:name="_Toc24743775"/>
+      <w:bookmarkStart w:id="10" w:name="_Toc25942193"/>
       <w:r>
         <w:t>Display calories burnt, hr, reps, power and speed output</w:t>
       </w:r>
-      <w:bookmarkEnd w:id="7"/>
+      <w:bookmarkEnd w:id="10"/>
     </w:p>
     <w:p>
       <w:pPr>
@@ -5790,8 +5799,6 @@
         </w:rPr>
         <w:t xml:space="preserve"> and actor can continue viewing page</w:t>
       </w:r>
-      <w:bookmarkStart w:id="8" w:name="_GoBack"/>
-      <w:bookmarkEnd w:id="8"/>
       <w:r>
         <w:rPr>
           <w:sz w:val="23"/>
@@ -5824,12 +5831,12 @@
           <w:numId w:val="16"/>
         </w:numPr>
       </w:pPr>
-      <w:bookmarkStart w:id="9" w:name="_Toc24743776"/>
+      <w:bookmarkStart w:id="11" w:name="_Toc25942194"/>
       <w:r>
         <w:lastRenderedPageBreak/>
         <w:t>Login</w:t>
       </w:r>
-      <w:bookmarkEnd w:id="9"/>
+      <w:bookmarkEnd w:id="11"/>
     </w:p>
     <w:p>
       <w:pPr>
@@ -5862,14 +5869,7 @@
           <w:sz w:val="23"/>
           <w:szCs w:val="23"/>
         </w:rPr>
-        <w:t xml:space="preserve"> </w:t>
-      </w:r>
-      <w:r>
-        <w:rPr>
-          <w:sz w:val="23"/>
-          <w:szCs w:val="23"/>
-        </w:rPr>
-        <w:t>Strength athlete</w:t>
+        <w:t xml:space="preserve"> Strength athlete</w:t>
       </w:r>
     </w:p>
     <w:p>
@@ -6166,21 +6166,7 @@
           <w:sz w:val="23"/>
           <w:szCs w:val="23"/>
         </w:rPr>
-        <w:t xml:space="preserve"> (</w:t>
-      </w:r>
-      <w:r>
-        <w:rPr>
-          <w:sz w:val="23"/>
-          <w:szCs w:val="23"/>
-        </w:rPr>
-        <w:t>username and password</w:t>
-      </w:r>
-      <w:r>
-        <w:rPr>
-          <w:sz w:val="23"/>
-          <w:szCs w:val="23"/>
-        </w:rPr>
-        <w:t>)</w:t>
+        <w:t xml:space="preserve"> (username and password)</w:t>
       </w:r>
       <w:r>
         <w:rPr>
@@ -6408,27 +6394,7 @@
           <w:szCs w:val="23"/>
         </w:rPr>
         <w:tab/>
-      </w:r>
-      <w:r>
-        <w:rPr>
-          <w:sz w:val="23"/>
-          <w:szCs w:val="23"/>
-        </w:rPr>
-        <w:t xml:space="preserve">The actor has entered their details incorrect </w:t>
-      </w:r>
-      <w:r>
-        <w:rPr>
-          <w:sz w:val="23"/>
-          <w:szCs w:val="23"/>
-        </w:rPr>
-        <w:t>5</w:t>
-      </w:r>
-      <w:r>
-        <w:rPr>
-          <w:sz w:val="23"/>
-          <w:szCs w:val="23"/>
-        </w:rPr>
-        <w:t xml:space="preserve"> times.</w:t>
+        <w:t>The actor has entered their details incorrect 5 times.</w:t>
       </w:r>
     </w:p>
     <w:p>
@@ -6484,7 +6450,21 @@
           <w:sz w:val="23"/>
           <w:szCs w:val="23"/>
         </w:rPr>
-        <w:t xml:space="preserve"> locked for 10 mins”</w:t>
+        <w:t xml:space="preserve"> locked for </w:t>
+      </w:r>
+      <w:r>
+        <w:rPr>
+          <w:sz w:val="23"/>
+          <w:szCs w:val="23"/>
+        </w:rPr>
+        <w:t>10</w:t>
+      </w:r>
+      <w:r>
+        <w:rPr>
+          <w:sz w:val="23"/>
+          <w:szCs w:val="23"/>
+        </w:rPr>
+        <w:t xml:space="preserve"> mins”</w:t>
       </w:r>
       <w:r>
         <w:rPr>
@@ -6519,7 +6499,14 @@
           <w:sz w:val="23"/>
           <w:szCs w:val="23"/>
         </w:rPr>
-        <w:t>10 mins before retrying again.</w:t>
+        <w:t>ten</w:t>
+      </w:r>
+      <w:r>
+        <w:rPr>
+          <w:sz w:val="23"/>
+          <w:szCs w:val="23"/>
+        </w:rPr>
+        <w:t xml:space="preserve"> mins before retrying again.</w:t>
       </w:r>
     </w:p>
     <w:p>
@@ -6565,11 +6552,11 @@
           <w:numId w:val="16"/>
         </w:numPr>
       </w:pPr>
-      <w:bookmarkStart w:id="10" w:name="_Toc24743777"/>
+      <w:bookmarkStart w:id="12" w:name="_Toc25942195"/>
       <w:r>
         <w:t>Logout</w:t>
       </w:r>
-      <w:bookmarkEnd w:id="10"/>
+      <w:bookmarkEnd w:id="12"/>
     </w:p>
     <w:p>
       <w:pPr>
@@ -6625,42 +6612,14 @@
           <w:sz w:val="23"/>
           <w:szCs w:val="23"/>
         </w:rPr>
-        <w:t xml:space="preserve"> </w:t>
-      </w:r>
-      <w:r>
-        <w:rPr>
-          <w:sz w:val="23"/>
-          <w:szCs w:val="23"/>
-        </w:rPr>
-        <w:t>This use case start when the given actor wishes to Log</w:t>
-      </w:r>
-      <w:r>
-        <w:rPr>
-          <w:sz w:val="23"/>
-          <w:szCs w:val="23"/>
-        </w:rPr>
-        <w:t xml:space="preserve">out of </w:t>
-      </w:r>
-      <w:r>
-        <w:rPr>
-          <w:sz w:val="23"/>
-          <w:szCs w:val="23"/>
-        </w:rPr>
-        <w:t>their account.</w:t>
-      </w:r>
-      <w:r>
-        <w:rPr>
-          <w:sz w:val="23"/>
-          <w:szCs w:val="23"/>
-        </w:rPr>
-        <w:t xml:space="preserve"> </w:t>
-      </w:r>
-      <w:r>
-        <w:rPr>
-          <w:sz w:val="23"/>
-          <w:szCs w:val="23"/>
-        </w:rPr>
-        <w:t xml:space="preserve">The actor selects logout from the menu. </w:t>
+        <w:t xml:space="preserve"> This use case start when the given actor wishes to Logout of their account.</w:t>
+      </w:r>
+      <w:r>
+        <w:rPr>
+          <w:sz w:val="23"/>
+          <w:szCs w:val="23"/>
+        </w:rPr>
+        <w:t xml:space="preserve"> The actor selects logout from the menu. </w:t>
       </w:r>
       <w:r>
         <w:rPr>
@@ -6702,14 +6661,7 @@
           <w:sz w:val="23"/>
           <w:szCs w:val="23"/>
         </w:rPr>
-        <w:t xml:space="preserve"> </w:t>
-      </w:r>
-      <w:r>
-        <w:rPr>
-          <w:sz w:val="23"/>
-          <w:szCs w:val="23"/>
-        </w:rPr>
-        <w:t xml:space="preserve">The actor selects yes </w:t>
+        <w:t xml:space="preserve"> The actor selects yes </w:t>
       </w:r>
       <w:r>
         <w:rPr>
@@ -6987,7 +6939,7 @@
           <w:numId w:val="16"/>
         </w:numPr>
       </w:pPr>
-      <w:bookmarkStart w:id="11" w:name="_Toc24743778"/>
+      <w:bookmarkStart w:id="13" w:name="_Toc25942196"/>
       <w:r>
         <w:t>CRUD</w:t>
       </w:r>
@@ -7000,7 +6952,7 @@
       <w:r>
         <w:t>ccount</w:t>
       </w:r>
-      <w:bookmarkEnd w:id="11"/>
+      <w:bookmarkEnd w:id="13"/>
       <w:r>
         <w:t xml:space="preserve"> </w:t>
       </w:r>
@@ -7013,11 +6965,11 @@
           <w:numId w:val="27"/>
         </w:numPr>
       </w:pPr>
-      <w:bookmarkStart w:id="12" w:name="_Toc24743779"/>
+      <w:bookmarkStart w:id="14" w:name="_Toc25942197"/>
       <w:r>
         <w:t>Update Account</w:t>
       </w:r>
-      <w:bookmarkEnd w:id="12"/>
+      <w:bookmarkEnd w:id="14"/>
       <w:r>
         <w:t xml:space="preserve"> </w:t>
       </w:r>
@@ -7229,7 +7181,21 @@
           <w:sz w:val="23"/>
           <w:szCs w:val="23"/>
         </w:rPr>
-        <w:t xml:space="preserve">where their will be a </w:t>
+        <w:t xml:space="preserve">where </w:t>
+      </w:r>
+      <w:r>
+        <w:rPr>
+          <w:sz w:val="23"/>
+          <w:szCs w:val="23"/>
+        </w:rPr>
+        <w:t>there</w:t>
+      </w:r>
+      <w:r>
+        <w:rPr>
+          <w:sz w:val="23"/>
+          <w:szCs w:val="23"/>
+        </w:rPr>
+        <w:t xml:space="preserve"> will be a </w:t>
       </w:r>
       <w:r>
         <w:rPr>
@@ -7257,35 +7223,7 @@
           <w:sz w:val="23"/>
           <w:szCs w:val="23"/>
         </w:rPr>
-        <w:t xml:space="preserve"> </w:t>
-      </w:r>
-      <w:r>
-        <w:rPr>
-          <w:sz w:val="23"/>
-          <w:szCs w:val="23"/>
-        </w:rPr>
-        <w:t>This use case</w:t>
-      </w:r>
-      <w:r>
-        <w:rPr>
-          <w:sz w:val="23"/>
-          <w:szCs w:val="23"/>
-        </w:rPr>
-        <w:t xml:space="preserve"> </w:t>
-      </w:r>
-      <w:r>
-        <w:rPr>
-          <w:sz w:val="23"/>
-          <w:szCs w:val="23"/>
-        </w:rPr>
-        <w:t xml:space="preserve">will end when the actor has updated </w:t>
-      </w:r>
-      <w:r>
-        <w:rPr>
-          <w:sz w:val="23"/>
-          <w:szCs w:val="23"/>
-        </w:rPr>
-        <w:t>their</w:t>
+        <w:t xml:space="preserve"> This use case will end when the actor has updated their</w:t>
       </w:r>
       <w:r>
         <w:rPr>
@@ -7422,14 +7360,7 @@
           <w:sz w:val="23"/>
           <w:szCs w:val="23"/>
         </w:rPr>
-        <w:t xml:space="preserve">stem will then display a </w:t>
-      </w:r>
-      <w:r>
-        <w:rPr>
-          <w:sz w:val="23"/>
-          <w:szCs w:val="23"/>
-        </w:rPr>
-        <w:t>form similar to the registration form</w:t>
+        <w:t>stem will then display a form similar to the registration form</w:t>
       </w:r>
       <w:r>
         <w:rPr>
@@ -7704,7 +7635,7 @@
           <w:sz w:val="23"/>
           <w:szCs w:val="23"/>
         </w:rPr>
-        <w:t>4</w:t>
+        <w:t>four</w:t>
       </w:r>
       <w:r>
         <w:rPr>
@@ -7731,12 +7662,12 @@
       <w:r>
         <w:br w:type="page"/>
       </w:r>
-      <w:bookmarkStart w:id="13" w:name="_Toc24743780"/>
+      <w:bookmarkStart w:id="15" w:name="_Toc25942198"/>
       <w:r>
         <w:lastRenderedPageBreak/>
         <w:t>Delete Account</w:t>
       </w:r>
-      <w:bookmarkEnd w:id="13"/>
+      <w:bookmarkEnd w:id="15"/>
       <w:r>
         <w:t xml:space="preserve"> </w:t>
       </w:r>
@@ -7912,21 +7843,7 @@
           <w:sz w:val="23"/>
           <w:szCs w:val="23"/>
         </w:rPr>
-        <w:t xml:space="preserve"> </w:t>
-      </w:r>
-      <w:r>
-        <w:rPr>
-          <w:sz w:val="23"/>
-          <w:szCs w:val="23"/>
-        </w:rPr>
-        <w:t xml:space="preserve">This use case will end when the actor has </w:t>
-      </w:r>
-      <w:r>
-        <w:rPr>
-          <w:sz w:val="23"/>
-          <w:szCs w:val="23"/>
-        </w:rPr>
-        <w:t>deleted</w:t>
+        <w:t xml:space="preserve"> This use case will end when the actor has deleted</w:t>
       </w:r>
       <w:r>
         <w:rPr>
@@ -8180,14 +8097,7 @@
           <w:sz w:val="23"/>
           <w:szCs w:val="23"/>
         </w:rPr>
-        <w:t xml:space="preserve"> account</w:t>
-      </w:r>
-      <w:r>
-        <w:rPr>
-          <w:sz w:val="23"/>
-          <w:szCs w:val="23"/>
-        </w:rPr>
-        <w:t>”</w:t>
+        <w:t xml:space="preserve"> account”</w:t>
       </w:r>
       <w:r>
         <w:rPr>
@@ -8304,7 +8214,21 @@
           <w:sz w:val="23"/>
           <w:szCs w:val="23"/>
         </w:rPr>
-        <w:t xml:space="preserve"> incorrect 5 times.</w:t>
+        <w:t xml:space="preserve"> incorrect </w:t>
+      </w:r>
+      <w:r>
+        <w:rPr>
+          <w:sz w:val="23"/>
+          <w:szCs w:val="23"/>
+        </w:rPr>
+        <w:t>five</w:t>
+      </w:r>
+      <w:r>
+        <w:rPr>
+          <w:sz w:val="23"/>
+          <w:szCs w:val="23"/>
+        </w:rPr>
+        <w:t xml:space="preserve"> times.</w:t>
       </w:r>
     </w:p>
     <w:p>
@@ -8387,7 +8311,21 @@
           <w:sz w:val="23"/>
           <w:szCs w:val="23"/>
         </w:rPr>
-        <w:t>Actor will wait for 10 mins before retrying again.</w:t>
+        <w:t xml:space="preserve">Actor will wait for </w:t>
+      </w:r>
+      <w:r>
+        <w:rPr>
+          <w:sz w:val="23"/>
+          <w:szCs w:val="23"/>
+        </w:rPr>
+        <w:t>ten</w:t>
+      </w:r>
+      <w:r>
+        <w:rPr>
+          <w:sz w:val="23"/>
+          <w:szCs w:val="23"/>
+        </w:rPr>
+        <w:t xml:space="preserve"> mins before retrying again.</w:t>
       </w:r>
     </w:p>
     <w:p>
@@ -8570,11 +8508,14 @@
           <w:numId w:val="16"/>
         </w:numPr>
       </w:pPr>
-      <w:bookmarkStart w:id="14" w:name="_Toc24743781"/>
-      <w:r>
-        <w:t>Start workout</w:t>
-      </w:r>
-      <w:bookmarkEnd w:id="14"/>
+      <w:bookmarkStart w:id="16" w:name="_Toc25942199"/>
+      <w:r>
+        <w:t>Record</w:t>
+      </w:r>
+      <w:r>
+        <w:t xml:space="preserve"> workout</w:t>
+      </w:r>
+      <w:bookmarkEnd w:id="16"/>
       <w:r>
         <w:t xml:space="preserve"> </w:t>
       </w:r>
@@ -8646,14 +8587,7 @@
           <w:sz w:val="23"/>
           <w:szCs w:val="23"/>
         </w:rPr>
-        <w:t xml:space="preserve">This use case begins when the actor wants to </w:t>
-      </w:r>
-      <w:r>
-        <w:rPr>
-          <w:sz w:val="23"/>
-          <w:szCs w:val="23"/>
-        </w:rPr>
-        <w:t xml:space="preserve">start a </w:t>
+        <w:t xml:space="preserve">This use case begins when the actor wants to start a </w:t>
       </w:r>
       <w:r>
         <w:rPr>
@@ -8709,7 +8643,35 @@
           <w:sz w:val="23"/>
           <w:szCs w:val="23"/>
         </w:rPr>
-        <w:t xml:space="preserve"> then be given 3 option on what </w:t>
+        <w:t xml:space="preserve"> then be given </w:t>
+      </w:r>
+      <w:r>
+        <w:rPr>
+          <w:sz w:val="23"/>
+          <w:szCs w:val="23"/>
+        </w:rPr>
+        <w:t>three</w:t>
+      </w:r>
+      <w:r>
+        <w:rPr>
+          <w:sz w:val="23"/>
+          <w:szCs w:val="23"/>
+        </w:rPr>
+        <w:t xml:space="preserve"> option</w:t>
+      </w:r>
+      <w:r>
+        <w:rPr>
+          <w:sz w:val="23"/>
+          <w:szCs w:val="23"/>
+        </w:rPr>
+        <w:t>s</w:t>
+      </w:r>
+      <w:r>
+        <w:rPr>
+          <w:sz w:val="23"/>
+          <w:szCs w:val="23"/>
+        </w:rPr>
+        <w:t xml:space="preserve"> on what </w:t>
       </w:r>
       <w:r>
         <w:rPr>
@@ -8751,7 +8713,35 @@
           <w:sz w:val="23"/>
           <w:szCs w:val="23"/>
         </w:rPr>
-        <w:t xml:space="preserve"> under the 3 option will be</w:t>
+        <w:t xml:space="preserve"> under the </w:t>
+      </w:r>
+      <w:r>
+        <w:rPr>
+          <w:sz w:val="23"/>
+          <w:szCs w:val="23"/>
+        </w:rPr>
+        <w:t>three</w:t>
+      </w:r>
+      <w:r>
+        <w:rPr>
+          <w:sz w:val="23"/>
+          <w:szCs w:val="23"/>
+        </w:rPr>
+        <w:t xml:space="preserve"> option</w:t>
+      </w:r>
+      <w:r>
+        <w:rPr>
+          <w:sz w:val="23"/>
+          <w:szCs w:val="23"/>
+        </w:rPr>
+        <w:t>s</w:t>
+      </w:r>
+      <w:r>
+        <w:rPr>
+          <w:sz w:val="23"/>
+          <w:szCs w:val="23"/>
+        </w:rPr>
+        <w:t xml:space="preserve"> will be</w:t>
       </w:r>
       <w:r>
         <w:rPr>
@@ -8867,14 +8857,7 @@
           <w:sz w:val="23"/>
           <w:szCs w:val="23"/>
         </w:rPr>
-        <w:t>The “</w:t>
-      </w:r>
-      <w:r>
-        <w:rPr>
-          <w:sz w:val="23"/>
-          <w:szCs w:val="23"/>
-        </w:rPr>
-        <w:t>S</w:t>
+        <w:t>The “S</w:t>
       </w:r>
       <w:r>
         <w:rPr>
@@ -8922,14 +8905,35 @@
           <w:sz w:val="23"/>
           <w:szCs w:val="23"/>
         </w:rPr>
-        <w:t>3-workout</w:t>
-      </w:r>
-      <w:r>
-        <w:rPr>
-          <w:sz w:val="23"/>
-          <w:szCs w:val="23"/>
-        </w:rPr>
-        <w:t xml:space="preserve"> option and the </w:t>
+        <w:t>three</w:t>
+      </w:r>
+      <w:r>
+        <w:rPr>
+          <w:sz w:val="23"/>
+          <w:szCs w:val="23"/>
+        </w:rPr>
+        <w:t>-workout</w:t>
+      </w:r>
+      <w:r>
+        <w:rPr>
+          <w:sz w:val="23"/>
+          <w:szCs w:val="23"/>
+        </w:rPr>
+        <w:t xml:space="preserve"> option</w:t>
+      </w:r>
+      <w:r>
+        <w:rPr>
+          <w:sz w:val="23"/>
+          <w:szCs w:val="23"/>
+        </w:rPr>
+        <w:t>s</w:t>
+      </w:r>
+      <w:r>
+        <w:rPr>
+          <w:sz w:val="23"/>
+          <w:szCs w:val="23"/>
+        </w:rPr>
+        <w:t xml:space="preserve"> and the </w:t>
       </w:r>
       <w:r>
         <w:rPr>
@@ -9128,14 +9132,7 @@
           <w:sz w:val="23"/>
           <w:szCs w:val="23"/>
         </w:rPr>
-        <w:t>ended the</w:t>
-      </w:r>
-      <w:r>
-        <w:rPr>
-          <w:sz w:val="23"/>
-          <w:szCs w:val="23"/>
-        </w:rPr>
-        <w:t xml:space="preserve"> system will then redirect the actor to the menu page.</w:t>
+        <w:t>ended the system will then redirect the actor to the menu page.</w:t>
       </w:r>
     </w:p>
     <w:p>
@@ -9197,7 +9194,21 @@
           <w:sz w:val="23"/>
           <w:szCs w:val="23"/>
         </w:rPr>
-        <w:t>3-workout option</w:t>
+        <w:t>three-</w:t>
+      </w:r>
+      <w:r>
+        <w:rPr>
+          <w:sz w:val="23"/>
+          <w:szCs w:val="23"/>
+        </w:rPr>
+        <w:t>workout option</w:t>
+      </w:r>
+      <w:r>
+        <w:rPr>
+          <w:sz w:val="23"/>
+          <w:szCs w:val="23"/>
+        </w:rPr>
+        <w:t>s</w:t>
       </w:r>
       <w:r>
         <w:rPr>
@@ -9315,7 +9326,7 @@
           <w:sz w:val="23"/>
           <w:szCs w:val="23"/>
         </w:rPr>
-        <w:t>2</w:t>
+        <w:t>two</w:t>
       </w:r>
       <w:r>
         <w:rPr>
@@ -9351,7 +9362,7 @@
           <w:numId w:val="8"/>
         </w:numPr>
       </w:pPr>
-      <w:bookmarkStart w:id="15" w:name="_Toc24743782"/>
+      <w:bookmarkStart w:id="17" w:name="_Toc25942200"/>
       <w:r>
         <w:lastRenderedPageBreak/>
         <w:t>F</w:t>
@@ -9362,7 +9373,7 @@
       <w:r>
         <w:t>+</w:t>
       </w:r>
-      <w:bookmarkEnd w:id="15"/>
+      <w:bookmarkEnd w:id="17"/>
       <w:r>
         <w:t xml:space="preserve"> </w:t>
       </w:r>
@@ -9648,12 +9659,21 @@
         </w:rPr>
         <w:t xml:space="preserve"> </w:t>
       </w:r>
-      <w:r>
-        <w:rPr>
-          <w:sz w:val="23"/>
-          <w:szCs w:val="23"/>
-        </w:rPr>
-        <w:t>Furps+</w:t>
+      <w:proofErr w:type="spellStart"/>
+      <w:r>
+        <w:rPr>
+          <w:sz w:val="23"/>
+          <w:szCs w:val="23"/>
+        </w:rPr>
+        <w:t>Furps</w:t>
+      </w:r>
+      <w:proofErr w:type="spellEnd"/>
+      <w:r>
+        <w:rPr>
+          <w:sz w:val="23"/>
+          <w:szCs w:val="23"/>
+        </w:rPr>
+        <w:t>+</w:t>
       </w:r>
       <w:r>
         <w:rPr>
@@ -9681,7 +9701,23 @@
           <w:sz w:val="23"/>
           <w:szCs w:val="23"/>
         </w:rPr>
-        <w:t xml:space="preserve"> Furps+ </w:t>
+        <w:t xml:space="preserve"> </w:t>
+      </w:r>
+      <w:proofErr w:type="spellStart"/>
+      <w:r>
+        <w:rPr>
+          <w:sz w:val="23"/>
+          <w:szCs w:val="23"/>
+        </w:rPr>
+        <w:t>Furps</w:t>
+      </w:r>
+      <w:proofErr w:type="spellEnd"/>
+      <w:r>
+        <w:rPr>
+          <w:sz w:val="23"/>
+          <w:szCs w:val="23"/>
+        </w:rPr>
+        <w:t xml:space="preserve">+ </w:t>
       </w:r>
       <w:r>
         <w:rPr>
@@ -9946,7 +9982,21 @@
         <w:rPr>
           <w:color w:val="4472C4" w:themeColor="accent1"/>
         </w:rPr>
-        <w:t xml:space="preserve"> Furps </w:t>
+        <w:t xml:space="preserve"> </w:t>
+      </w:r>
+      <w:proofErr w:type="spellStart"/>
+      <w:r>
+        <w:rPr>
+          <w:color w:val="4472C4" w:themeColor="accent1"/>
+        </w:rPr>
+        <w:t>Furps</w:t>
+      </w:r>
+      <w:proofErr w:type="spellEnd"/>
+      <w:r>
+        <w:rPr>
+          <w:color w:val="4472C4" w:themeColor="accent1"/>
+        </w:rPr>
+        <w:t xml:space="preserve"> </w:t>
       </w:r>
     </w:p>
     <w:p>
@@ -9957,14 +10007,14 @@
           <w:numId w:val="15"/>
         </w:numPr>
       </w:pPr>
-      <w:bookmarkStart w:id="16" w:name="_Toc24743783"/>
+      <w:bookmarkStart w:id="18" w:name="_Toc25942201"/>
       <w:r>
         <w:t>Fu</w:t>
       </w:r>
       <w:r>
         <w:t>nctionality</w:t>
       </w:r>
-      <w:bookmarkEnd w:id="16"/>
+      <w:bookmarkEnd w:id="18"/>
       <w:r>
         <w:t xml:space="preserve"> </w:t>
       </w:r>
@@ -9981,7 +10031,23 @@
           <w:sz w:val="23"/>
           <w:szCs w:val="23"/>
         </w:rPr>
-        <w:t xml:space="preserve">Functionality in Furps+ </w:t>
+        <w:t xml:space="preserve">Functionality in </w:t>
+      </w:r>
+      <w:proofErr w:type="spellStart"/>
+      <w:r>
+        <w:rPr>
+          <w:sz w:val="23"/>
+          <w:szCs w:val="23"/>
+        </w:rPr>
+        <w:t>Furps</w:t>
+      </w:r>
+      <w:proofErr w:type="spellEnd"/>
+      <w:r>
+        <w:rPr>
+          <w:sz w:val="23"/>
+          <w:szCs w:val="23"/>
+        </w:rPr>
+        <w:t xml:space="preserve">+ </w:t>
       </w:r>
       <w:r>
         <w:rPr>
@@ -10128,7 +10194,23 @@
           <w:sz w:val="23"/>
           <w:szCs w:val="23"/>
         </w:rPr>
-        <w:t xml:space="preserve"> from the movesense wearable important information like </w:t>
+        <w:t xml:space="preserve"> from the </w:t>
+      </w:r>
+      <w:proofErr w:type="spellStart"/>
+      <w:r>
+        <w:rPr>
+          <w:sz w:val="23"/>
+          <w:szCs w:val="23"/>
+        </w:rPr>
+        <w:t>movesense</w:t>
+      </w:r>
+      <w:proofErr w:type="spellEnd"/>
+      <w:r>
+        <w:rPr>
+          <w:sz w:val="23"/>
+          <w:szCs w:val="23"/>
+        </w:rPr>
+        <w:t xml:space="preserve"> wearable important information like </w:t>
       </w:r>
       <w:r>
         <w:rPr>
@@ -10196,11 +10278,11 @@
           <w:numId w:val="15"/>
         </w:numPr>
       </w:pPr>
-      <w:bookmarkStart w:id="17" w:name="_Toc24743784"/>
+      <w:bookmarkStart w:id="19" w:name="_Toc25942202"/>
       <w:r>
         <w:t>Usability</w:t>
       </w:r>
-      <w:bookmarkEnd w:id="17"/>
+      <w:bookmarkEnd w:id="19"/>
     </w:p>
     <w:p>
       <w:pPr>
@@ -10266,14 +10348,309 @@
           <w:sz w:val="23"/>
           <w:szCs w:val="23"/>
         </w:rPr>
+        <w:t xml:space="preserve"> [1]</w:t>
+      </w:r>
+      <w:r>
+        <w:rPr>
+          <w:sz w:val="23"/>
+          <w:szCs w:val="23"/>
+        </w:rPr>
+        <w:t>.</w:t>
+      </w:r>
+      <w:r>
+        <w:rPr>
+          <w:sz w:val="23"/>
+          <w:szCs w:val="23"/>
+        </w:rPr>
         <w:t xml:space="preserve"> </w:t>
       </w:r>
-      <w:r>
-        <w:rPr>
-          <w:sz w:val="23"/>
-          <w:szCs w:val="23"/>
-        </w:rPr>
-        <w:t>[1]</w:t>
+    </w:p>
+    <w:p>
+      <w:pPr>
+        <w:rPr>
+          <w:sz w:val="23"/>
+          <w:szCs w:val="23"/>
+        </w:rPr>
+      </w:pPr>
+      <w:r>
+        <w:rPr>
+          <w:sz w:val="23"/>
+          <w:szCs w:val="23"/>
+        </w:rPr>
+        <w:t xml:space="preserve">When </w:t>
+      </w:r>
+      <w:r>
+        <w:rPr>
+          <w:sz w:val="23"/>
+          <w:szCs w:val="23"/>
+        </w:rPr>
+        <w:t xml:space="preserve">giving usability the ease of use is </w:t>
+      </w:r>
+      <w:r>
+        <w:rPr>
+          <w:sz w:val="23"/>
+          <w:szCs w:val="23"/>
+        </w:rPr>
+        <w:t>extremely</w:t>
+      </w:r>
+      <w:r>
+        <w:rPr>
+          <w:sz w:val="23"/>
+          <w:szCs w:val="23"/>
+        </w:rPr>
+        <w:t xml:space="preserve"> important </w:t>
+      </w:r>
+      <w:r>
+        <w:rPr>
+          <w:sz w:val="23"/>
+          <w:szCs w:val="23"/>
+        </w:rPr>
+        <w:t xml:space="preserve">and needs to be </w:t>
+      </w:r>
+      <w:r>
+        <w:rPr>
+          <w:sz w:val="23"/>
+          <w:szCs w:val="23"/>
+        </w:rPr>
+        <w:t>measurable</w:t>
+      </w:r>
+      <w:r>
+        <w:rPr>
+          <w:sz w:val="23"/>
+          <w:szCs w:val="23"/>
+        </w:rPr>
+        <w:t xml:space="preserve"> </w:t>
+      </w:r>
+      <w:r>
+        <w:rPr>
+          <w:sz w:val="23"/>
+          <w:szCs w:val="23"/>
+        </w:rPr>
+        <w:t>t</w:t>
+      </w:r>
+      <w:r>
+        <w:rPr>
+          <w:sz w:val="23"/>
+          <w:szCs w:val="23"/>
+        </w:rPr>
+        <w:t xml:space="preserve">o give developers a goal to aim for </w:t>
+      </w:r>
+      <w:r>
+        <w:rPr>
+          <w:sz w:val="23"/>
+          <w:szCs w:val="23"/>
+        </w:rPr>
+        <w:t>when developing</w:t>
+      </w:r>
+      <w:r>
+        <w:rPr>
+          <w:sz w:val="23"/>
+          <w:szCs w:val="23"/>
+        </w:rPr>
+        <w:t>. Like for</w:t>
+      </w:r>
+      <w:r>
+        <w:rPr>
+          <w:sz w:val="23"/>
+          <w:szCs w:val="23"/>
+        </w:rPr>
+        <w:t xml:space="preserve"> power</w:t>
+      </w:r>
+      <w:r>
+        <w:rPr>
+          <w:sz w:val="23"/>
+          <w:szCs w:val="23"/>
+        </w:rPr>
+        <w:t xml:space="preserve"> Athlon </w:t>
+      </w:r>
+      <w:r>
+        <w:rPr>
+          <w:sz w:val="23"/>
+          <w:szCs w:val="23"/>
+        </w:rPr>
+        <w:t>after</w:t>
+      </w:r>
+      <w:r>
+        <w:rPr>
+          <w:sz w:val="23"/>
+          <w:szCs w:val="23"/>
+        </w:rPr>
+        <w:t xml:space="preserve"> a set of reps the speed and </w:t>
+      </w:r>
+      <w:r>
+        <w:rPr>
+          <w:sz w:val="23"/>
+          <w:szCs w:val="23"/>
+        </w:rPr>
+        <w:t xml:space="preserve">power </w:t>
+      </w:r>
+      <w:r>
+        <w:rPr>
+          <w:sz w:val="23"/>
+          <w:szCs w:val="23"/>
+        </w:rPr>
+        <w:t xml:space="preserve">of lifts </w:t>
+      </w:r>
+      <w:r>
+        <w:rPr>
+          <w:sz w:val="23"/>
+          <w:szCs w:val="23"/>
+        </w:rPr>
+        <w:t xml:space="preserve">should be </w:t>
+      </w:r>
+      <w:r>
+        <w:rPr>
+          <w:sz w:val="23"/>
+          <w:szCs w:val="23"/>
+        </w:rPr>
+        <w:t>calculated</w:t>
+      </w:r>
+      <w:r>
+        <w:rPr>
+          <w:sz w:val="23"/>
+          <w:szCs w:val="23"/>
+        </w:rPr>
+        <w:t xml:space="preserve"> and displayed on the given device </w:t>
+      </w:r>
+      <w:r>
+        <w:rPr>
+          <w:sz w:val="23"/>
+          <w:szCs w:val="23"/>
+        </w:rPr>
+        <w:t>in under</w:t>
+      </w:r>
+      <w:r>
+        <w:rPr>
+          <w:sz w:val="23"/>
+          <w:szCs w:val="23"/>
+        </w:rPr>
+        <w:t xml:space="preserve"> 40 secs </w:t>
+      </w:r>
+      <w:r>
+        <w:rPr>
+          <w:sz w:val="23"/>
+          <w:szCs w:val="23"/>
+        </w:rPr>
+        <w:t>85% of the time.</w:t>
+      </w:r>
+      <w:r>
+        <w:rPr>
+          <w:sz w:val="23"/>
+          <w:szCs w:val="23"/>
+        </w:rPr>
+        <w:t xml:space="preserve"> </w:t>
+      </w:r>
+      <w:r>
+        <w:rPr>
+          <w:sz w:val="23"/>
+          <w:szCs w:val="23"/>
+        </w:rPr>
+        <w:t xml:space="preserve">When a user is logged in </w:t>
+      </w:r>
+      <w:r>
+        <w:rPr>
+          <w:sz w:val="23"/>
+          <w:szCs w:val="23"/>
+        </w:rPr>
+        <w:t>the application can never log out the user</w:t>
+      </w:r>
+      <w:r>
+        <w:rPr>
+          <w:sz w:val="23"/>
+          <w:szCs w:val="23"/>
+        </w:rPr>
+        <w:t xml:space="preserve"> unless the user clicks on the log out </w:t>
+      </w:r>
+      <w:r>
+        <w:rPr>
+          <w:sz w:val="23"/>
+          <w:szCs w:val="23"/>
+        </w:rPr>
+        <w:t>button. When</w:t>
+      </w:r>
+      <w:r>
+        <w:rPr>
+          <w:sz w:val="23"/>
+          <w:szCs w:val="23"/>
+        </w:rPr>
+        <w:t xml:space="preserve"> </w:t>
+      </w:r>
+      <w:r>
+        <w:rPr>
+          <w:sz w:val="23"/>
+          <w:szCs w:val="23"/>
+        </w:rPr>
+        <w:t>developing</w:t>
+      </w:r>
+      <w:r>
+        <w:rPr>
+          <w:sz w:val="23"/>
+          <w:szCs w:val="23"/>
+        </w:rPr>
+        <w:t xml:space="preserve"> </w:t>
+      </w:r>
+      <w:r>
+        <w:rPr>
+          <w:sz w:val="23"/>
+          <w:szCs w:val="23"/>
+        </w:rPr>
+        <w:t>this app</w:t>
+      </w:r>
+      <w:r>
+        <w:rPr>
+          <w:sz w:val="23"/>
+          <w:szCs w:val="23"/>
+        </w:rPr>
+        <w:t xml:space="preserve"> all types of users will</w:t>
+      </w:r>
+      <w:r>
+        <w:rPr>
+          <w:sz w:val="23"/>
+          <w:szCs w:val="23"/>
+        </w:rPr>
+        <w:t xml:space="preserve"> be catered</w:t>
+      </w:r>
+      <w:r>
+        <w:rPr>
+          <w:sz w:val="23"/>
+          <w:szCs w:val="23"/>
+        </w:rPr>
+        <w:t xml:space="preserve"> for from </w:t>
+      </w:r>
+      <w:r>
+        <w:rPr>
+          <w:sz w:val="23"/>
+          <w:szCs w:val="23"/>
+        </w:rPr>
+        <w:t>novice</w:t>
+      </w:r>
+      <w:r>
+        <w:rPr>
+          <w:sz w:val="23"/>
+          <w:szCs w:val="23"/>
+        </w:rPr>
+        <w:t xml:space="preserve"> users</w:t>
+      </w:r>
+      <w:r>
+        <w:rPr>
+          <w:sz w:val="23"/>
+          <w:szCs w:val="23"/>
+        </w:rPr>
+        <w:t xml:space="preserve"> to</w:t>
+      </w:r>
+      <w:r>
+        <w:rPr>
+          <w:sz w:val="23"/>
+          <w:szCs w:val="23"/>
+        </w:rPr>
+        <w:t xml:space="preserve"> experienced</w:t>
+      </w:r>
+      <w:r>
+        <w:rPr>
+          <w:sz w:val="23"/>
+          <w:szCs w:val="23"/>
+        </w:rPr>
+        <w:t xml:space="preserve"> users</w:t>
       </w:r>
       <w:r>
         <w:rPr>
@@ -10289,308 +10666,6 @@
         </w:rPr>
         <w:t xml:space="preserve"> </w:t>
       </w:r>
-    </w:p>
-    <w:p>
-      <w:pPr>
-        <w:rPr>
-          <w:sz w:val="23"/>
-          <w:szCs w:val="23"/>
-        </w:rPr>
-      </w:pPr>
-      <w:r>
-        <w:rPr>
-          <w:sz w:val="23"/>
-          <w:szCs w:val="23"/>
-        </w:rPr>
-        <w:t xml:space="preserve">When </w:t>
-      </w:r>
-      <w:r>
-        <w:rPr>
-          <w:sz w:val="23"/>
-          <w:szCs w:val="23"/>
-        </w:rPr>
-        <w:t xml:space="preserve">giving usability the ease of use is </w:t>
-      </w:r>
-      <w:r>
-        <w:rPr>
-          <w:sz w:val="23"/>
-          <w:szCs w:val="23"/>
-        </w:rPr>
-        <w:t>extremely</w:t>
-      </w:r>
-      <w:r>
-        <w:rPr>
-          <w:sz w:val="23"/>
-          <w:szCs w:val="23"/>
-        </w:rPr>
-        <w:t xml:space="preserve"> important </w:t>
-      </w:r>
-      <w:r>
-        <w:rPr>
-          <w:sz w:val="23"/>
-          <w:szCs w:val="23"/>
-        </w:rPr>
-        <w:t xml:space="preserve">and needs to be </w:t>
-      </w:r>
-      <w:r>
-        <w:rPr>
-          <w:sz w:val="23"/>
-          <w:szCs w:val="23"/>
-        </w:rPr>
-        <w:t>measurable</w:t>
-      </w:r>
-      <w:r>
-        <w:rPr>
-          <w:sz w:val="23"/>
-          <w:szCs w:val="23"/>
-        </w:rPr>
-        <w:t xml:space="preserve"> </w:t>
-      </w:r>
-      <w:r>
-        <w:rPr>
-          <w:sz w:val="23"/>
-          <w:szCs w:val="23"/>
-        </w:rPr>
-        <w:t>t</w:t>
-      </w:r>
-      <w:r>
-        <w:rPr>
-          <w:sz w:val="23"/>
-          <w:szCs w:val="23"/>
-        </w:rPr>
-        <w:t xml:space="preserve">o give developers a goal to aim for </w:t>
-      </w:r>
-      <w:r>
-        <w:rPr>
-          <w:sz w:val="23"/>
-          <w:szCs w:val="23"/>
-        </w:rPr>
-        <w:t>when developing</w:t>
-      </w:r>
-      <w:r>
-        <w:rPr>
-          <w:sz w:val="23"/>
-          <w:szCs w:val="23"/>
-        </w:rPr>
-        <w:t>. Like for</w:t>
-      </w:r>
-      <w:r>
-        <w:rPr>
-          <w:sz w:val="23"/>
-          <w:szCs w:val="23"/>
-        </w:rPr>
-        <w:t xml:space="preserve"> power</w:t>
-      </w:r>
-      <w:r>
-        <w:rPr>
-          <w:sz w:val="23"/>
-          <w:szCs w:val="23"/>
-        </w:rPr>
-        <w:t xml:space="preserve"> Athlon </w:t>
-      </w:r>
-      <w:r>
-        <w:rPr>
-          <w:sz w:val="23"/>
-          <w:szCs w:val="23"/>
-        </w:rPr>
-        <w:t>after</w:t>
-      </w:r>
-      <w:r>
-        <w:rPr>
-          <w:sz w:val="23"/>
-          <w:szCs w:val="23"/>
-        </w:rPr>
-        <w:t xml:space="preserve"> a set of reps the speed and </w:t>
-      </w:r>
-      <w:r>
-        <w:rPr>
-          <w:sz w:val="23"/>
-          <w:szCs w:val="23"/>
-        </w:rPr>
-        <w:t xml:space="preserve">power </w:t>
-      </w:r>
-      <w:r>
-        <w:rPr>
-          <w:sz w:val="23"/>
-          <w:szCs w:val="23"/>
-        </w:rPr>
-        <w:t xml:space="preserve">of lifts </w:t>
-      </w:r>
-      <w:r>
-        <w:rPr>
-          <w:sz w:val="23"/>
-          <w:szCs w:val="23"/>
-        </w:rPr>
-        <w:t xml:space="preserve">should be </w:t>
-      </w:r>
-      <w:r>
-        <w:rPr>
-          <w:sz w:val="23"/>
-          <w:szCs w:val="23"/>
-        </w:rPr>
-        <w:t>calculated</w:t>
-      </w:r>
-      <w:r>
-        <w:rPr>
-          <w:sz w:val="23"/>
-          <w:szCs w:val="23"/>
-        </w:rPr>
-        <w:t xml:space="preserve"> and displayed on the given device </w:t>
-      </w:r>
-      <w:r>
-        <w:rPr>
-          <w:sz w:val="23"/>
-          <w:szCs w:val="23"/>
-        </w:rPr>
-        <w:t>in under</w:t>
-      </w:r>
-      <w:r>
-        <w:rPr>
-          <w:sz w:val="23"/>
-          <w:szCs w:val="23"/>
-        </w:rPr>
-        <w:t xml:space="preserve"> 40 secs </w:t>
-      </w:r>
-      <w:r>
-        <w:rPr>
-          <w:sz w:val="23"/>
-          <w:szCs w:val="23"/>
-        </w:rPr>
-        <w:t>85% of the time.</w:t>
-      </w:r>
-      <w:r>
-        <w:rPr>
-          <w:sz w:val="23"/>
-          <w:szCs w:val="23"/>
-        </w:rPr>
-        <w:t xml:space="preserve"> </w:t>
-      </w:r>
-      <w:r>
-        <w:rPr>
-          <w:sz w:val="23"/>
-          <w:szCs w:val="23"/>
-        </w:rPr>
-        <w:t xml:space="preserve">When a user is logged in </w:t>
-      </w:r>
-      <w:r>
-        <w:rPr>
-          <w:sz w:val="23"/>
-          <w:szCs w:val="23"/>
-        </w:rPr>
-        <w:t>the application can never log out the user</w:t>
-      </w:r>
-      <w:r>
-        <w:rPr>
-          <w:sz w:val="23"/>
-          <w:szCs w:val="23"/>
-        </w:rPr>
-        <w:t xml:space="preserve"> unless the user clicks on the log out </w:t>
-      </w:r>
-      <w:r>
-        <w:rPr>
-          <w:sz w:val="23"/>
-          <w:szCs w:val="23"/>
-        </w:rPr>
-        <w:t>button. When</w:t>
-      </w:r>
-      <w:r>
-        <w:rPr>
-          <w:sz w:val="23"/>
-          <w:szCs w:val="23"/>
-        </w:rPr>
-        <w:t xml:space="preserve"> </w:t>
-      </w:r>
-      <w:r>
-        <w:rPr>
-          <w:sz w:val="23"/>
-          <w:szCs w:val="23"/>
-        </w:rPr>
-        <w:t>developing</w:t>
-      </w:r>
-      <w:r>
-        <w:rPr>
-          <w:sz w:val="23"/>
-          <w:szCs w:val="23"/>
-        </w:rPr>
-        <w:t xml:space="preserve"> </w:t>
-      </w:r>
-      <w:r>
-        <w:rPr>
-          <w:sz w:val="23"/>
-          <w:szCs w:val="23"/>
-        </w:rPr>
-        <w:t>this app</w:t>
-      </w:r>
-      <w:r>
-        <w:rPr>
-          <w:sz w:val="23"/>
-          <w:szCs w:val="23"/>
-        </w:rPr>
-        <w:t xml:space="preserve"> all types of users will</w:t>
-      </w:r>
-      <w:r>
-        <w:rPr>
-          <w:sz w:val="23"/>
-          <w:szCs w:val="23"/>
-        </w:rPr>
-        <w:t xml:space="preserve"> be catered</w:t>
-      </w:r>
-      <w:r>
-        <w:rPr>
-          <w:sz w:val="23"/>
-          <w:szCs w:val="23"/>
-        </w:rPr>
-        <w:t xml:space="preserve"> for from </w:t>
-      </w:r>
-      <w:r>
-        <w:rPr>
-          <w:sz w:val="23"/>
-          <w:szCs w:val="23"/>
-        </w:rPr>
-        <w:t>novice</w:t>
-      </w:r>
-      <w:r>
-        <w:rPr>
-          <w:sz w:val="23"/>
-          <w:szCs w:val="23"/>
-        </w:rPr>
-        <w:t xml:space="preserve"> users</w:t>
-      </w:r>
-      <w:r>
-        <w:rPr>
-          <w:sz w:val="23"/>
-          <w:szCs w:val="23"/>
-        </w:rPr>
-        <w:t xml:space="preserve"> to</w:t>
-      </w:r>
-      <w:r>
-        <w:rPr>
-          <w:sz w:val="23"/>
-          <w:szCs w:val="23"/>
-        </w:rPr>
-        <w:t xml:space="preserve"> experienced</w:t>
-      </w:r>
-      <w:r>
-        <w:rPr>
-          <w:sz w:val="23"/>
-          <w:szCs w:val="23"/>
-        </w:rPr>
-        <w:t xml:space="preserve"> users</w:t>
-      </w:r>
-      <w:r>
-        <w:rPr>
-          <w:sz w:val="23"/>
-          <w:szCs w:val="23"/>
-        </w:rPr>
-        <w:t>.</w:t>
-      </w:r>
-      <w:r>
-        <w:rPr>
-          <w:sz w:val="23"/>
-          <w:szCs w:val="23"/>
-        </w:rPr>
-        <w:t xml:space="preserve"> </w:t>
-      </w:r>
       <w:r>
         <w:rPr>
           <w:sz w:val="23"/>
@@ -10638,21 +10713,7 @@
           <w:sz w:val="23"/>
           <w:szCs w:val="23"/>
         </w:rPr>
-        <w:t xml:space="preserve"> </w:t>
-      </w:r>
-      <w:r>
-        <w:rPr>
-          <w:sz w:val="23"/>
-          <w:szCs w:val="23"/>
-        </w:rPr>
-        <w:t>[1]</w:t>
-      </w:r>
-      <w:r>
-        <w:rPr>
-          <w:sz w:val="23"/>
-          <w:szCs w:val="23"/>
-        </w:rPr>
-        <w:t>.</w:t>
+        <w:t xml:space="preserve"> [1].</w:t>
       </w:r>
     </w:p>
     <w:p/>
@@ -10664,12 +10725,12 @@
           <w:numId w:val="15"/>
         </w:numPr>
       </w:pPr>
-      <w:bookmarkStart w:id="18" w:name="_Toc24743785"/>
+      <w:bookmarkStart w:id="20" w:name="_Toc25942203"/>
       <w:r>
         <w:lastRenderedPageBreak/>
         <w:t>Reliability</w:t>
       </w:r>
-      <w:bookmarkEnd w:id="18"/>
+      <w:bookmarkEnd w:id="20"/>
     </w:p>
     <w:p>
       <w:pPr>
@@ -11152,7 +11213,23 @@
           <w:sz w:val="23"/>
           <w:szCs w:val="23"/>
         </w:rPr>
-        <w:t xml:space="preserve"> movesenses </w:t>
+        <w:t xml:space="preserve"> </w:t>
+      </w:r>
+      <w:proofErr w:type="spellStart"/>
+      <w:r>
+        <w:rPr>
+          <w:sz w:val="23"/>
+          <w:szCs w:val="23"/>
+        </w:rPr>
+        <w:t>movesenses</w:t>
+      </w:r>
+      <w:proofErr w:type="spellEnd"/>
+      <w:r>
+        <w:rPr>
+          <w:sz w:val="23"/>
+          <w:szCs w:val="23"/>
+        </w:rPr>
+        <w:t xml:space="preserve"> </w:t>
       </w:r>
       <w:r>
         <w:rPr>
@@ -11236,14 +11313,7 @@
           <w:sz w:val="23"/>
           <w:szCs w:val="23"/>
         </w:rPr>
-        <w:t xml:space="preserve"> </w:t>
-      </w:r>
-      <w:r>
-        <w:rPr>
-          <w:sz w:val="23"/>
-          <w:szCs w:val="23"/>
-        </w:rPr>
-        <w:t>[1]</w:t>
+        <w:t xml:space="preserve"> [1]</w:t>
       </w:r>
       <w:r>
         <w:rPr>
@@ -11269,11 +11339,11 @@
           <w:numId w:val="15"/>
         </w:numPr>
       </w:pPr>
-      <w:bookmarkStart w:id="19" w:name="_Toc24743786"/>
+      <w:bookmarkStart w:id="21" w:name="_Toc25942204"/>
       <w:r>
         <w:t>Performance</w:t>
       </w:r>
-      <w:bookmarkEnd w:id="19"/>
+      <w:bookmarkEnd w:id="21"/>
     </w:p>
     <w:p>
       <w:r>
@@ -11441,11 +11511,11 @@
           <w:numId w:val="15"/>
         </w:numPr>
       </w:pPr>
-      <w:bookmarkStart w:id="20" w:name="_Toc24743787"/>
+      <w:bookmarkStart w:id="22" w:name="_Toc25942205"/>
       <w:r>
         <w:t>Supportability</w:t>
       </w:r>
-      <w:bookmarkEnd w:id="20"/>
+      <w:bookmarkEnd w:id="22"/>
       <w:r>
         <w:t xml:space="preserve"> </w:t>
       </w:r>
@@ -11597,15 +11667,23 @@
           <w:numId w:val="15"/>
         </w:numPr>
       </w:pPr>
-      <w:bookmarkStart w:id="21" w:name="_Toc24743788"/>
+      <w:bookmarkStart w:id="23" w:name="_Toc25942206"/>
       <w:r>
         <w:t>+</w:t>
       </w:r>
-      <w:bookmarkEnd w:id="21"/>
-    </w:p>
-    <w:p>
-      <w:r>
-        <w:t xml:space="preserve">The + in Furps+ is </w:t>
+      <w:bookmarkEnd w:id="23"/>
+    </w:p>
+    <w:p>
+      <w:r>
+        <w:t xml:space="preserve">The + in </w:t>
+      </w:r>
+      <w:proofErr w:type="spellStart"/>
+      <w:r>
+        <w:t>Furps</w:t>
+      </w:r>
+      <w:proofErr w:type="spellEnd"/>
+      <w:r>
+        <w:t xml:space="preserve">+ is </w:t>
       </w:r>
       <w:r>
         <w:t>to cover all the other sections of</w:t>
@@ -11743,12 +11821,12 @@
           <w:numId w:val="8"/>
         </w:numPr>
       </w:pPr>
-      <w:bookmarkStart w:id="22" w:name="_Toc24743789"/>
+      <w:bookmarkStart w:id="24" w:name="_Toc25942207"/>
       <w:r>
         <w:lastRenderedPageBreak/>
         <w:t>Metrics</w:t>
       </w:r>
-      <w:bookmarkEnd w:id="22"/>
+      <w:bookmarkEnd w:id="24"/>
     </w:p>
     <w:p>
       <w:pPr>
@@ -11858,6 +11936,7 @@
         </w:rPr>
         <w:t xml:space="preserve">The application should be able to retrieve data from the </w:t>
       </w:r>
+      <w:proofErr w:type="spellStart"/>
       <w:r>
         <w:rPr>
           <w:sz w:val="23"/>
@@ -11877,7 +11956,15 @@
           <w:sz w:val="23"/>
           <w:szCs w:val="23"/>
         </w:rPr>
-        <w:t>sense sensor</w:t>
+        <w:t>sense</w:t>
+      </w:r>
+      <w:proofErr w:type="spellEnd"/>
+      <w:r>
+        <w:rPr>
+          <w:sz w:val="23"/>
+          <w:szCs w:val="23"/>
+        </w:rPr>
+        <w:t xml:space="preserve"> sensor</w:t>
       </w:r>
       <w:r>
         <w:rPr>
@@ -12044,6 +12131,7 @@
         </w:rPr>
         <w:t xml:space="preserve">be </w:t>
       </w:r>
+      <w:proofErr w:type="spellStart"/>
       <w:r>
         <w:rPr>
           <w:sz w:val="23"/>
@@ -12051,6 +12139,7 @@
         </w:rPr>
         <w:t>achived</w:t>
       </w:r>
+      <w:proofErr w:type="spellEnd"/>
       <w:r>
         <w:rPr>
           <w:sz w:val="23"/>
@@ -12083,11 +12172,11 @@
           <w:numId w:val="8"/>
         </w:numPr>
       </w:pPr>
-      <w:bookmarkStart w:id="23" w:name="_Toc24743790"/>
+      <w:bookmarkStart w:id="25" w:name="_Toc25942208"/>
       <w:r>
         <w:t>Testing</w:t>
       </w:r>
-      <w:bookmarkEnd w:id="23"/>
+      <w:bookmarkEnd w:id="25"/>
       <w:r>
         <w:t xml:space="preserve"> </w:t>
       </w:r>
@@ -12350,7 +12439,23 @@
           <w:sz w:val="23"/>
           <w:szCs w:val="23"/>
         </w:rPr>
-        <w:t xml:space="preserve"> While theses are the functional requirement</w:t>
+        <w:t xml:space="preserve"> While </w:t>
+      </w:r>
+      <w:proofErr w:type="spellStart"/>
+      <w:r>
+        <w:rPr>
+          <w:sz w:val="23"/>
+          <w:szCs w:val="23"/>
+        </w:rPr>
+        <w:t>theses</w:t>
+      </w:r>
+      <w:proofErr w:type="spellEnd"/>
+      <w:r>
+        <w:rPr>
+          <w:sz w:val="23"/>
+          <w:szCs w:val="23"/>
+        </w:rPr>
+        <w:t xml:space="preserve"> are the functional requirement</w:t>
       </w:r>
       <w:r>
         <w:rPr>
@@ -12399,28 +12504,23 @@
           <w:sz w:val="23"/>
           <w:szCs w:val="23"/>
         </w:rPr>
-        <w:t>The</w:t>
-      </w:r>
-      <w:r>
-        <w:rPr>
-          <w:sz w:val="23"/>
-          <w:szCs w:val="23"/>
-        </w:rPr>
-        <w:t xml:space="preserve"> Furps+ acronym</w:t>
-      </w:r>
-      <w:r>
-        <w:rPr>
-          <w:sz w:val="23"/>
-          <w:szCs w:val="23"/>
-        </w:rPr>
-        <w:t xml:space="preserve"> is used </w:t>
-      </w:r>
-      <w:r>
-        <w:rPr>
-          <w:sz w:val="23"/>
-          <w:szCs w:val="23"/>
-        </w:rPr>
-        <w:t>for non-functional requirements.</w:t>
+        <w:t xml:space="preserve">The </w:t>
+      </w:r>
+      <w:proofErr w:type="spellStart"/>
+      <w:r>
+        <w:rPr>
+          <w:sz w:val="23"/>
+          <w:szCs w:val="23"/>
+        </w:rPr>
+        <w:t>Furps</w:t>
+      </w:r>
+      <w:proofErr w:type="spellEnd"/>
+      <w:r>
+        <w:rPr>
+          <w:sz w:val="23"/>
+          <w:szCs w:val="23"/>
+        </w:rPr>
+        <w:t>+ acronym is used for non-functional requirements.</w:t>
       </w:r>
       <w:r>
         <w:rPr>
@@ -12434,7 +12534,23 @@
           <w:sz w:val="23"/>
           <w:szCs w:val="23"/>
         </w:rPr>
-        <w:t xml:space="preserve"> Furps+</w:t>
+        <w:t xml:space="preserve"> </w:t>
+      </w:r>
+      <w:proofErr w:type="spellStart"/>
+      <w:r>
+        <w:rPr>
+          <w:sz w:val="23"/>
+          <w:szCs w:val="23"/>
+        </w:rPr>
+        <w:t>Furps</w:t>
+      </w:r>
+      <w:proofErr w:type="spellEnd"/>
+      <w:r>
+        <w:rPr>
+          <w:sz w:val="23"/>
+          <w:szCs w:val="23"/>
+        </w:rPr>
+        <w:t>+</w:t>
       </w:r>
       <w:r>
         <w:rPr>
@@ -13162,15 +13278,15 @@
           <w:numId w:val="8"/>
         </w:numPr>
       </w:pPr>
-      <w:bookmarkStart w:id="24" w:name="_Toc24743791"/>
+      <w:bookmarkStart w:id="26" w:name="_Toc25942209"/>
       <w:r>
         <w:lastRenderedPageBreak/>
         <w:t>References</w:t>
       </w:r>
-      <w:bookmarkEnd w:id="24"/>
       <w:r>
         <w:t xml:space="preserve"> &amp; Fig</w:t>
       </w:r>
+      <w:bookmarkEnd w:id="26"/>
     </w:p>
     <w:p>
       <w:pPr>
@@ -13269,6 +13385,9 @@
       <w:pBdr>
         <w:top w:val="single" w:sz="4" w:space="0" w:color="D9D9D9" w:themeColor="background1" w:themeShade="D9"/>
       </w:pBdr>
+      <w:tabs>
+        <w:tab w:val="left" w:pos="6540"/>
+      </w:tabs>
       <w:rPr>
         <w:b/>
         <w:bCs/>
@@ -13308,6 +13427,14 @@
         <w:szCs w:val="24"/>
       </w:rPr>
       <w:t xml:space="preserve"> </w:t>
+    </w:r>
+    <w:r>
+      <w:rPr>
+        <w:color w:val="4472C4" w:themeColor="accent1"/>
+        <w:sz w:val="24"/>
+        <w:szCs w:val="24"/>
+      </w:rPr>
+      <w:tab/>
     </w:r>
     <w:r>
       <w:rPr>
@@ -19145,7 +19272,7 @@
 </file>
 
 <file path=customXml/itemProps1.xml><?xml version="1.0" encoding="utf-8"?>
-<ds:datastoreItem xmlns:ds="http://schemas.openxmlformats.org/officeDocument/2006/customXml" ds:itemID="{7EF36978-C238-4B2C-AC57-947195D0E705}">
+<ds:datastoreItem xmlns:ds="http://schemas.openxmlformats.org/officeDocument/2006/customXml" ds:itemID="{ED8DBD92-A2F4-49FF-8C1F-F919FACBED47}">
   <ds:schemaRefs>
     <ds:schemaRef ds:uri="http://schemas.openxmlformats.org/officeDocument/2006/bibliography"/>
   </ds:schemaRefs>

</xml_diff>